<commit_message>
added google chat to google chat included
</commit_message>
<xml_diff>
--- a/backend-exhibits/Google Chat-to-Google Chat Not Included.docx
+++ b/backend-exhibits/Google Chat-to-Google Chat Not Included.docx
@@ -2,32 +2,35 @@
 <file path=word/document.xml><?xml version="1.0" encoding="utf-8"?>
 <w:document xmlns:wpc="http://schemas.microsoft.com/office/word/2010/wordprocessingCanvas" xmlns:cx="http://schemas.microsoft.com/office/drawing/2014/chartex" xmlns:cx1="http://schemas.microsoft.com/office/drawing/2015/9/8/chartex" xmlns:cx2="http://schemas.microsoft.com/office/drawing/2015/10/21/chartex" xmlns:cx3="http://schemas.microsoft.com/office/drawing/2016/5/9/chartex" xmlns:cx4="http://schemas.microsoft.com/office/drawing/2016/5/10/chartex" xmlns:cx5="http://schemas.microsoft.com/office/drawing/2016/5/11/chartex" xmlns:cx6="http://schemas.microsoft.com/office/drawing/2016/5/12/chartex" xmlns:cx7="http://schemas.microsoft.com/office/drawing/2016/5/13/chartex" xmlns:cx8="http://schemas.microsoft.com/office/drawing/2016/5/14/chartex" xmlns:mc="http://schemas.openxmlformats.org/markup-compatibility/2006" xmlns:aink="http://schemas.microsoft.com/office/drawing/2016/ink" xmlns:am3d="http://schemas.microsoft.com/office/drawing/2017/model3d" xmlns:o="urn:schemas-microsoft-com:office:office" xmlns:oel="http://schemas.microsoft.com/office/2019/extlst" xmlns:r="http://schemas.openxmlformats.org/officeDocument/2006/relationships" xmlns:m="http://schemas.openxmlformats.org/officeDocument/2006/math" xmlns:v="urn:schemas-microsoft-com:vml" xmlns:wp14="http://schemas.microsoft.com/office/word/2010/wordprocessingDrawing" xmlns:wp="http://schemas.openxmlformats.org/drawingml/2006/wordprocessingDrawing" xmlns:w10="urn:schemas-microsoft-com:office:word" xmlns:w="http://schemas.openxmlformats.org/wordprocessingml/2006/main" xmlns:w14="http://schemas.microsoft.com/office/word/2010/wordml" xmlns:w15="http://schemas.microsoft.com/office/word/2012/wordml" xmlns:w16cex="http://schemas.microsoft.com/office/word/2018/wordml/cex" xmlns:w16cid="http://schemas.microsoft.com/office/word/2016/wordml/cid" xmlns:w16="http://schemas.microsoft.com/office/word/2018/wordml" xmlns:w16du="http://schemas.microsoft.com/office/word/2023/wordml/word16du" xmlns:w16sdtdh="http://schemas.microsoft.com/office/word/2020/wordml/sdtdatahash" xmlns:w16sdtfl="http://schemas.microsoft.com/office/word/2024/wordml/sdtformatlock" xmlns:w16se="http://schemas.microsoft.com/office/word/2015/wordml/symex" xmlns:wpg="http://schemas.microsoft.com/office/word/2010/wordprocessingGroup" xmlns:wpi="http://schemas.microsoft.com/office/word/2010/wordprocessingInk" xmlns:wne="http://schemas.microsoft.com/office/word/2006/wordml" xmlns:wps="http://schemas.microsoft.com/office/word/2010/wordprocessingShape" mc:Ignorable="w14 w15 w16se w16cid w16 w16cex w16sdtdh w16sdtfl w16du wp14">
   <w:body>
+    <w:p>
+      <w:pPr>
+        <w:spacing w:after="0"/>
+        <w:ind w:left="-1440" w:right="10800"/>
+      </w:pPr>
+    </w:p>
     <w:tbl>
       <w:tblPr>
-        <w:jc w:val="center"/>
         <w:tblStyle w:val="TableGrid"/>
-        <w:tblpPr w:vertAnchor="page" w:horzAnchor="margin" w:tblpXSpec="center" w:tblpY="1441"/>
-        <w:tblOverlap w:val="never"/>
-        <w:tblW w:w="9505" w:type="dxa"/>
-        <w:tblInd w:w="0" w:type="dxa"/>
+        <w:tblW w:w="10721" w:type="dxa"/>
+        <w:tblInd w:w="-681" w:type="dxa"/>
         <w:tblCellMar>
-          <w:top w:w="189" w:type="dxa"/>
-          <w:left w:w="111" w:type="dxa"/>
+          <w:top w:w="95" w:type="dxa"/>
+          <w:left w:w="63" w:type="dxa"/>
           <w:right w:w="115" w:type="dxa"/>
         </w:tblCellMar>
         <w:tblLook w:val="04A0" w:firstRow="1" w:lastRow="0" w:firstColumn="1" w:lastColumn="0" w:noHBand="0" w:noVBand="1"/>
       </w:tblPr>
       <w:tblGrid>
-        <w:gridCol w:w="4518"/>
-        <w:gridCol w:w="4987"/>
+        <w:gridCol w:w="3118"/>
+        <w:gridCol w:w="7603"/>
       </w:tblGrid>
       <w:tr>
         <w:trPr>
-          <w:trHeight w:val="551"/>
+          <w:trHeight w:val="401"/>
         </w:trPr>
         <w:tc>
           <w:tcPr>
-            <w:tcW w:w="9505" w:type="dxa"/>
+            <w:tcW w:w="10721" w:type="dxa"/>
             <w:gridSpan w:val="2"/>
             <w:tcBorders>
               <w:top w:val="single" w:sz="6" w:space="0" w:color="666666"/>
@@ -35,50 +38,65 @@
               <w:bottom w:val="single" w:sz="6" w:space="0" w:color="666666"/>
               <w:right w:val="single" w:sz="6" w:space="0" w:color="666666"/>
             </w:tcBorders>
-            <w:shd w:val="clear" w:color="auto" w:fill="EFEFEF"/>
-            <w:vAlign w:val="center"/>
-          </w:tcPr>
-          <w:p>
-            <w:pPr>
-              <w:spacing w:after="0"/>
-              <w:ind w:left="0" w:right="54" w:firstLine="0"/>
+            <w:shd w:val="clear" w:color="auto" w:fill="A6A6A6"/>
+          </w:tcPr>
+          <w:p>
+            <w:pPr>
+              <w:tabs>
+                <w:tab w:val="left" w:pos="3393"/>
+              </w:tabs>
+              <w:ind w:left="52"/>
               <w:jc w:val="center"/>
-            </w:pPr>
-            <w:r>
-              <w:rPr>
-                <w:sz w:val="21"/>
-                <w:shd w:val="clear" w:color="auto" w:fill="auto"/>
-              </w:rPr>
-              <w:t xml:space="preserve">Out of scope Google Chat to Google Chat Migration features </w:t>
+              <w:rPr>
+                <w:rFonts w:ascii="Arial" w:hAnsi="Arial" w:cs="Arial"/>
+                <w:b/>
+                <w:bCs/>
+                <w:sz w:val="21"/>
+                <w:szCs w:val="21"/>
+              </w:rPr>
+            </w:pPr>
+            <w:r>
+              <w:rPr>
+                <w:rFonts w:ascii="Arial" w:hAnsi="Arial" w:cs="Arial"/>
+                <w:b/>
+                <w:bCs/>
+                <w:sz w:val="21"/>
+                <w:szCs w:val="21"/>
+              </w:rPr>
+              <w:t>Out of scope Google Chat to Google Chat Migration features</w:t>
             </w:r>
           </w:p>
         </w:tc>
       </w:tr>
       <w:tr>
         <w:trPr>
-          <w:trHeight w:val="884"/>
+          <w:trHeight w:val="662"/>
         </w:trPr>
         <w:tc>
           <w:tcPr>
-            <w:tcW w:w="4518" w:type="dxa"/>
-            <w:tcBorders>
-              <w:top w:val="single" w:sz="6" w:space="0" w:color="666666"/>
-              <w:left w:val="single" w:sz="6" w:space="0" w:color="666666"/>
-              <w:bottom w:val="single" w:sz="6" w:space="0" w:color="666666"/>
-              <w:right w:val="single" w:sz="6" w:space="0" w:color="666666"/>
-            </w:tcBorders>
-          </w:tcPr>
-          <w:p>
-            <w:pPr>
-              <w:spacing w:after="0"/>
-              <w:ind w:left="0" w:firstLine="0"/>
+            <w:tcW w:w="3118" w:type="dxa"/>
+            <w:tcBorders>
+              <w:top w:val="single" w:sz="6" w:space="0" w:color="666666"/>
+              <w:left w:val="single" w:sz="6" w:space="0" w:color="666666"/>
+              <w:bottom w:val="single" w:sz="6" w:space="0" w:color="666666"/>
+              <w:right w:val="single" w:sz="6" w:space="0" w:color="666666"/>
+            </w:tcBorders>
+          </w:tcPr>
+          <w:p>
+            <w:pPr>
+              <w:ind w:left="3"/>
+              <w:rPr>
+                <w:rFonts w:ascii="Arial" w:hAnsi="Arial" w:cs="Arial"/>
+                <w:sz w:val="21"/>
+                <w:szCs w:val="21"/>
+              </w:rPr>
             </w:pPr>
             <w:proofErr w:type="spellStart"/>
             <w:r>
               <w:rPr>
-                <w:b w:val="0"/>
-                <w:sz w:val="22"/>
-                <w:shd w:val="clear" w:color="auto" w:fill="auto"/>
+                <w:rFonts w:ascii="Arial" w:hAnsi="Arial" w:cs="Arial"/>
+                <w:sz w:val="21"/>
+                <w:szCs w:val="21"/>
               </w:rPr>
               <w:t>Self Messages</w:t>
             </w:r>
@@ -87,7 +105,7 @@
         </w:tc>
         <w:tc>
           <w:tcPr>
-            <w:tcW w:w="4987" w:type="dxa"/>
+            <w:tcW w:w="7603" w:type="dxa"/>
             <w:tcBorders>
               <w:top w:val="single" w:sz="6" w:space="0" w:color="666666"/>
               <w:left w:val="single" w:sz="6" w:space="0" w:color="666666"/>
@@ -98,14 +116,17 @@
           </w:tcPr>
           <w:p>
             <w:pPr>
-              <w:spacing w:after="0"/>
-              <w:ind w:left="8" w:firstLine="0"/>
-            </w:pPr>
-            <w:r>
-              <w:rPr>
-                <w:b w:val="0"/>
-                <w:sz w:val="22"/>
-                <w:shd w:val="clear" w:color="auto" w:fill="auto"/>
+              <w:rPr>
+                <w:rFonts w:ascii="Arial" w:hAnsi="Arial" w:cs="Arial"/>
+                <w:sz w:val="21"/>
+                <w:szCs w:val="21"/>
+              </w:rPr>
+            </w:pPr>
+            <w:r>
+              <w:rPr>
+                <w:rFonts w:ascii="Arial" w:hAnsi="Arial" w:cs="Arial"/>
+                <w:sz w:val="21"/>
+                <w:szCs w:val="21"/>
               </w:rPr>
               <w:t>Transferring regular messages from Source to Destination, including text-based communication which user sent to himself.</w:t>
             </w:r>
@@ -114,28 +135,32 @@
       </w:tr>
       <w:tr>
         <w:trPr>
-          <w:trHeight w:val="1211"/>
+          <w:trHeight w:val="662"/>
         </w:trPr>
         <w:tc>
           <w:tcPr>
-            <w:tcW w:w="4518" w:type="dxa"/>
-            <w:tcBorders>
-              <w:top w:val="single" w:sz="6" w:space="0" w:color="666666"/>
-              <w:left w:val="single" w:sz="6" w:space="0" w:color="666666"/>
-              <w:bottom w:val="single" w:sz="6" w:space="0" w:color="666666"/>
-              <w:right w:val="single" w:sz="6" w:space="0" w:color="666666"/>
-            </w:tcBorders>
-          </w:tcPr>
-          <w:p>
-            <w:pPr>
-              <w:spacing w:after="0"/>
-              <w:ind w:left="0" w:firstLine="0"/>
-            </w:pPr>
-            <w:r>
-              <w:rPr>
-                <w:b w:val="0"/>
-                <w:sz w:val="22"/>
-                <w:shd w:val="clear" w:color="auto" w:fill="auto"/>
+            <w:tcW w:w="3118" w:type="dxa"/>
+            <w:tcBorders>
+              <w:top w:val="single" w:sz="6" w:space="0" w:color="666666"/>
+              <w:left w:val="single" w:sz="6" w:space="0" w:color="666666"/>
+              <w:bottom w:val="single" w:sz="6" w:space="0" w:color="666666"/>
+              <w:right w:val="single" w:sz="6" w:space="0" w:color="666666"/>
+            </w:tcBorders>
+          </w:tcPr>
+          <w:p>
+            <w:pPr>
+              <w:ind w:left="3"/>
+              <w:rPr>
+                <w:rFonts w:ascii="Arial" w:hAnsi="Arial" w:cs="Arial"/>
+                <w:sz w:val="21"/>
+                <w:szCs w:val="21"/>
+              </w:rPr>
+            </w:pPr>
+            <w:r>
+              <w:rPr>
+                <w:rFonts w:ascii="Arial" w:hAnsi="Arial" w:cs="Arial"/>
+                <w:sz w:val="21"/>
+                <w:szCs w:val="21"/>
               </w:rPr>
               <w:t>User Mentions in Channels</w:t>
             </w:r>
@@ -143,7 +168,7 @@
         </w:tc>
         <w:tc>
           <w:tcPr>
-            <w:tcW w:w="4987" w:type="dxa"/>
+            <w:tcW w:w="7603" w:type="dxa"/>
             <w:tcBorders>
               <w:top w:val="single" w:sz="6" w:space="0" w:color="666666"/>
               <w:left w:val="single" w:sz="6" w:space="0" w:color="666666"/>
@@ -155,70 +180,52 @@
           <w:p>
             <w:pPr>
               <w:spacing w:after="15" w:line="306" w:lineRule="auto"/>
-              <w:ind w:left="8" w:firstLine="0"/>
-            </w:pPr>
-            <w:r>
-              <w:rPr>
-                <w:b w:val="0"/>
-                <w:sz w:val="22"/>
-                <w:shd w:val="clear" w:color="auto" w:fill="auto"/>
-              </w:rPr>
-              <w:t xml:space="preserve">Migrates references to users (mentions) within channel conversations, ensuring that all </w:t>
-            </w:r>
-          </w:p>
-          <w:p>
-            <w:pPr>
-              <w:spacing w:after="0"/>
-              <w:ind w:left="8" w:firstLine="0"/>
-            </w:pPr>
-            <w:r>
-              <w:rPr>
-                <w:b w:val="0"/>
-                <w:sz w:val="22"/>
-                <w:shd w:val="clear" w:color="auto" w:fill="auto"/>
-              </w:rPr>
-              <w:t>@mentions are retained in the destination platform</w:t>
-            </w:r>
-            <w:r>
-              <w:rPr>
-                <w:b w:val="0"/>
-                <w:sz w:val="22"/>
-                <w:shd w:val="clear" w:color="auto" w:fill="auto"/>
-              </w:rPr>
-              <w:t>.</w:t>
+              <w:ind w:left="8"/>
+              <w:rPr>
+                <w:rFonts w:ascii="Arial" w:hAnsi="Arial" w:cs="Arial"/>
+                <w:sz w:val="21"/>
+                <w:szCs w:val="21"/>
+              </w:rPr>
+            </w:pPr>
+            <w:r>
+              <w:rPr>
+                <w:rFonts w:ascii="Arial" w:hAnsi="Arial" w:cs="Arial"/>
+                <w:sz w:val="21"/>
+                <w:szCs w:val="21"/>
+              </w:rPr>
+              <w:t>Migrates references to users (mentions) within channel conversations, ensuring that all @mentions are retained in the destination platform.</w:t>
             </w:r>
           </w:p>
         </w:tc>
       </w:tr>
       <w:tr>
         <w:trPr>
-          <w:trHeight w:val="1076"/>
+          <w:trHeight w:val="662"/>
         </w:trPr>
         <w:tc>
           <w:tcPr>
-            <w:tcW w:w="4518" w:type="dxa"/>
-            <w:tcBorders>
-              <w:top w:val="single" w:sz="6" w:space="0" w:color="666666"/>
-              <w:left w:val="single" w:sz="6" w:space="0" w:color="666666"/>
-              <w:bottom w:val="single" w:sz="6" w:space="0" w:color="666666"/>
-              <w:right w:val="single" w:sz="6" w:space="0" w:color="666666"/>
-            </w:tcBorders>
-          </w:tcPr>
-          <w:p>
-            <w:pPr>
-              <w:spacing w:after="0"/>
-              <w:ind w:left="0" w:firstLine="0"/>
-              <w:rPr>
-                <w:b w:val="0"/>
-                <w:sz w:val="22"/>
-                <w:shd w:val="clear" w:color="auto" w:fill="auto"/>
-              </w:rPr>
-            </w:pPr>
-            <w:r>
-              <w:rPr>
-                <w:b w:val="0"/>
-                <w:sz w:val="22"/>
-                <w:shd w:val="clear" w:color="auto" w:fill="auto"/>
+            <w:tcW w:w="3118" w:type="dxa"/>
+            <w:tcBorders>
+              <w:top w:val="single" w:sz="6" w:space="0" w:color="666666"/>
+              <w:left w:val="single" w:sz="6" w:space="0" w:color="666666"/>
+              <w:bottom w:val="single" w:sz="6" w:space="0" w:color="666666"/>
+              <w:right w:val="single" w:sz="6" w:space="0" w:color="666666"/>
+            </w:tcBorders>
+          </w:tcPr>
+          <w:p>
+            <w:pPr>
+              <w:ind w:left="3"/>
+              <w:rPr>
+                <w:rFonts w:ascii="Arial" w:hAnsi="Arial" w:cs="Arial"/>
+                <w:sz w:val="21"/>
+                <w:szCs w:val="21"/>
+              </w:rPr>
+            </w:pPr>
+            <w:r>
+              <w:rPr>
+                <w:rFonts w:ascii="Arial" w:hAnsi="Arial" w:cs="Arial"/>
+                <w:sz w:val="21"/>
+                <w:szCs w:val="21"/>
               </w:rPr>
               <w:t>Custom emoji and reactions</w:t>
             </w:r>
@@ -226,7 +233,7 @@
         </w:tc>
         <w:tc>
           <w:tcPr>
-            <w:tcW w:w="4987" w:type="dxa"/>
+            <w:tcW w:w="7603" w:type="dxa"/>
             <w:tcBorders>
               <w:top w:val="single" w:sz="6" w:space="0" w:color="666666"/>
               <w:left w:val="single" w:sz="6" w:space="0" w:color="666666"/>
@@ -237,19 +244,17 @@
           </w:tcPr>
           <w:p>
             <w:pPr>
-              <w:spacing w:after="15" w:line="306" w:lineRule="auto"/>
-              <w:ind w:left="0" w:firstLine="0"/>
-              <w:rPr>
-                <w:b w:val="0"/>
-                <w:sz w:val="22"/>
-                <w:shd w:val="clear" w:color="auto" w:fill="auto"/>
-              </w:rPr>
-            </w:pPr>
-            <w:r>
-              <w:rPr>
-                <w:b w:val="0"/>
-                <w:sz w:val="22"/>
-                <w:shd w:val="clear" w:color="auto" w:fill="auto"/>
+              <w:rPr>
+                <w:rFonts w:ascii="Arial" w:hAnsi="Arial" w:cs="Arial"/>
+                <w:sz w:val="21"/>
+                <w:szCs w:val="21"/>
+              </w:rPr>
+            </w:pPr>
+            <w:r>
+              <w:rPr>
+                <w:rFonts w:ascii="Arial" w:hAnsi="Arial" w:cs="Arial"/>
+                <w:sz w:val="21"/>
+                <w:szCs w:val="21"/>
               </w:rPr>
               <w:t>Custom emoji and reactions allow users to personalize their communication by creating unique emojis specific to their team or culture.</w:t>
             </w:r>
@@ -258,33 +263,32 @@
       </w:tr>
       <w:tr>
         <w:trPr>
-          <w:trHeight w:val="869"/>
+          <w:trHeight w:val="662"/>
         </w:trPr>
         <w:tc>
           <w:tcPr>
-            <w:tcW w:w="4518" w:type="dxa"/>
-            <w:tcBorders>
-              <w:top w:val="single" w:sz="6" w:space="0" w:color="666666"/>
-              <w:left w:val="single" w:sz="6" w:space="0" w:color="666666"/>
-              <w:bottom w:val="single" w:sz="6" w:space="0" w:color="666666"/>
-              <w:right w:val="single" w:sz="6" w:space="0" w:color="666666"/>
-            </w:tcBorders>
-          </w:tcPr>
-          <w:p>
-            <w:pPr>
-              <w:spacing w:after="0"/>
-              <w:ind w:left="0" w:firstLine="0"/>
-              <w:rPr>
-                <w:b w:val="0"/>
-                <w:sz w:val="22"/>
-                <w:shd w:val="clear" w:color="auto" w:fill="auto"/>
-              </w:rPr>
-            </w:pPr>
-            <w:r>
-              <w:rPr>
-                <w:b w:val="0"/>
-                <w:sz w:val="22"/>
-                <w:shd w:val="clear" w:color="auto" w:fill="auto"/>
+            <w:tcW w:w="3118" w:type="dxa"/>
+            <w:tcBorders>
+              <w:top w:val="single" w:sz="6" w:space="0" w:color="666666"/>
+              <w:left w:val="single" w:sz="6" w:space="0" w:color="666666"/>
+              <w:bottom w:val="single" w:sz="6" w:space="0" w:color="666666"/>
+              <w:right w:val="single" w:sz="6" w:space="0" w:color="666666"/>
+            </w:tcBorders>
+          </w:tcPr>
+          <w:p>
+            <w:pPr>
+              <w:ind w:left="3"/>
+              <w:rPr>
+                <w:rFonts w:ascii="Arial" w:hAnsi="Arial" w:cs="Arial"/>
+                <w:sz w:val="21"/>
+                <w:szCs w:val="21"/>
+              </w:rPr>
+            </w:pPr>
+            <w:r>
+              <w:rPr>
+                <w:rFonts w:ascii="Arial" w:hAnsi="Arial" w:cs="Arial"/>
+                <w:sz w:val="21"/>
+                <w:szCs w:val="21"/>
               </w:rPr>
               <w:t>User Groups</w:t>
             </w:r>
@@ -292,7 +296,7 @@
         </w:tc>
         <w:tc>
           <w:tcPr>
-            <w:tcW w:w="4987" w:type="dxa"/>
+            <w:tcW w:w="7603" w:type="dxa"/>
             <w:tcBorders>
               <w:top w:val="single" w:sz="6" w:space="0" w:color="666666"/>
               <w:left w:val="single" w:sz="6" w:space="0" w:color="666666"/>
@@ -303,19 +307,17 @@
           </w:tcPr>
           <w:p>
             <w:pPr>
-              <w:spacing w:after="15" w:line="306" w:lineRule="auto"/>
-              <w:ind w:left="0" w:firstLine="0"/>
-              <w:rPr>
-                <w:b w:val="0"/>
-                <w:sz w:val="22"/>
-                <w:shd w:val="clear" w:color="auto" w:fill="auto"/>
-              </w:rPr>
-            </w:pPr>
-            <w:r>
-              <w:rPr>
-                <w:b w:val="0"/>
-                <w:sz w:val="22"/>
-                <w:shd w:val="clear" w:color="auto" w:fill="auto"/>
+              <w:rPr>
+                <w:rFonts w:ascii="Arial" w:hAnsi="Arial" w:cs="Arial"/>
+                <w:sz w:val="21"/>
+                <w:szCs w:val="21"/>
+              </w:rPr>
+            </w:pPr>
+            <w:r>
+              <w:rPr>
+                <w:rFonts w:ascii="Arial" w:hAnsi="Arial" w:cs="Arial"/>
+                <w:sz w:val="21"/>
+                <w:szCs w:val="21"/>
               </w:rPr>
               <w:t>Transferring user groups, preserving the group structure and membership for seamless collaboration.</w:t>
             </w:r>
@@ -324,33 +326,32 @@
       </w:tr>
       <w:tr>
         <w:trPr>
-          <w:trHeight w:val="1235"/>
+          <w:trHeight w:val="662"/>
         </w:trPr>
         <w:tc>
           <w:tcPr>
-            <w:tcW w:w="4518" w:type="dxa"/>
-            <w:tcBorders>
-              <w:top w:val="single" w:sz="6" w:space="0" w:color="666666"/>
-              <w:left w:val="single" w:sz="6" w:space="0" w:color="666666"/>
-              <w:bottom w:val="single" w:sz="6" w:space="0" w:color="666666"/>
-              <w:right w:val="single" w:sz="6" w:space="0" w:color="666666"/>
-            </w:tcBorders>
-          </w:tcPr>
-          <w:p>
-            <w:pPr>
-              <w:spacing w:after="0"/>
-              <w:ind w:left="0" w:firstLine="0"/>
-              <w:rPr>
-                <w:b w:val="0"/>
-                <w:sz w:val="22"/>
-                <w:shd w:val="clear" w:color="auto" w:fill="auto"/>
-              </w:rPr>
-            </w:pPr>
-            <w:r>
-              <w:rPr>
-                <w:b w:val="0"/>
-                <w:sz w:val="22"/>
-                <w:shd w:val="clear" w:color="auto" w:fill="auto"/>
+            <w:tcW w:w="3118" w:type="dxa"/>
+            <w:tcBorders>
+              <w:top w:val="single" w:sz="6" w:space="0" w:color="666666"/>
+              <w:left w:val="single" w:sz="6" w:space="0" w:color="666666"/>
+              <w:bottom w:val="single" w:sz="6" w:space="0" w:color="666666"/>
+              <w:right w:val="single" w:sz="6" w:space="0" w:color="666666"/>
+            </w:tcBorders>
+          </w:tcPr>
+          <w:p>
+            <w:pPr>
+              <w:ind w:left="3"/>
+              <w:rPr>
+                <w:rFonts w:ascii="Arial" w:hAnsi="Arial" w:cs="Arial"/>
+                <w:sz w:val="21"/>
+                <w:szCs w:val="21"/>
+              </w:rPr>
+            </w:pPr>
+            <w:r>
+              <w:rPr>
+                <w:rFonts w:ascii="Arial" w:hAnsi="Arial" w:cs="Arial"/>
+                <w:sz w:val="21"/>
+                <w:szCs w:val="21"/>
               </w:rPr>
               <w:t>Pinned Messages</w:t>
             </w:r>
@@ -358,7 +359,7 @@
         </w:tc>
         <w:tc>
           <w:tcPr>
-            <w:tcW w:w="4987" w:type="dxa"/>
+            <w:tcW w:w="7603" w:type="dxa"/>
             <w:tcBorders>
               <w:top w:val="single" w:sz="6" w:space="0" w:color="666666"/>
               <w:left w:val="single" w:sz="6" w:space="0" w:color="666666"/>
@@ -369,19 +370,17 @@
           </w:tcPr>
           <w:p>
             <w:pPr>
-              <w:spacing w:after="15" w:line="306" w:lineRule="auto"/>
-              <w:ind w:left="0" w:firstLine="0"/>
-              <w:rPr>
-                <w:b w:val="0"/>
-                <w:sz w:val="22"/>
-                <w:shd w:val="clear" w:color="auto" w:fill="auto"/>
-              </w:rPr>
-            </w:pPr>
-            <w:r>
-              <w:rPr>
-                <w:b w:val="0"/>
-                <w:sz w:val="22"/>
-                <w:shd w:val="clear" w:color="auto" w:fill="auto"/>
+              <w:rPr>
+                <w:rFonts w:ascii="Arial" w:hAnsi="Arial" w:cs="Arial"/>
+                <w:sz w:val="21"/>
+                <w:szCs w:val="21"/>
+              </w:rPr>
+            </w:pPr>
+            <w:r>
+              <w:rPr>
+                <w:rFonts w:ascii="Arial" w:hAnsi="Arial" w:cs="Arial"/>
+                <w:sz w:val="21"/>
+                <w:szCs w:val="21"/>
               </w:rPr>
               <w:t>Preserving pinned messages in Destination channel or DM, allowing important information and announcements to remain accessible in the destination</w:t>
             </w:r>
@@ -390,33 +389,32 @@
       </w:tr>
       <w:tr>
         <w:trPr>
-          <w:trHeight w:val="1317"/>
+          <w:trHeight w:val="660"/>
         </w:trPr>
         <w:tc>
           <w:tcPr>
-            <w:tcW w:w="4518" w:type="dxa"/>
-            <w:tcBorders>
-              <w:top w:val="single" w:sz="6" w:space="0" w:color="666666"/>
-              <w:left w:val="single" w:sz="6" w:space="0" w:color="666666"/>
-              <w:bottom w:val="single" w:sz="6" w:space="0" w:color="666666"/>
-              <w:right w:val="single" w:sz="6" w:space="0" w:color="666666"/>
-            </w:tcBorders>
-          </w:tcPr>
-          <w:p>
-            <w:pPr>
-              <w:spacing w:after="0"/>
-              <w:ind w:left="0" w:firstLine="0"/>
-              <w:rPr>
-                <w:b w:val="0"/>
-                <w:sz w:val="22"/>
-                <w:shd w:val="clear" w:color="auto" w:fill="auto"/>
-              </w:rPr>
-            </w:pPr>
-            <w:r>
-              <w:rPr>
-                <w:b w:val="0"/>
-                <w:sz w:val="22"/>
-                <w:shd w:val="clear" w:color="auto" w:fill="auto"/>
+            <w:tcW w:w="3118" w:type="dxa"/>
+            <w:tcBorders>
+              <w:top w:val="single" w:sz="6" w:space="0" w:color="666666"/>
+              <w:left w:val="single" w:sz="6" w:space="0" w:color="666666"/>
+              <w:bottom w:val="single" w:sz="6" w:space="0" w:color="666666"/>
+              <w:right w:val="single" w:sz="6" w:space="0" w:color="666666"/>
+            </w:tcBorders>
+          </w:tcPr>
+          <w:p>
+            <w:pPr>
+              <w:ind w:left="3"/>
+              <w:rPr>
+                <w:rFonts w:ascii="Arial" w:hAnsi="Arial" w:cs="Arial"/>
+                <w:sz w:val="21"/>
+                <w:szCs w:val="21"/>
+              </w:rPr>
+            </w:pPr>
+            <w:r>
+              <w:rPr>
+                <w:rFonts w:ascii="Arial" w:hAnsi="Arial" w:cs="Arial"/>
+                <w:sz w:val="21"/>
+                <w:szCs w:val="21"/>
               </w:rPr>
               <w:t>Archived Channels</w:t>
             </w:r>
@@ -424,7 +422,7 @@
         </w:tc>
         <w:tc>
           <w:tcPr>
-            <w:tcW w:w="4987" w:type="dxa"/>
+            <w:tcW w:w="7603" w:type="dxa"/>
             <w:tcBorders>
               <w:top w:val="single" w:sz="6" w:space="0" w:color="666666"/>
               <w:left w:val="single" w:sz="6" w:space="0" w:color="666666"/>
@@ -435,19 +433,17 @@
           </w:tcPr>
           <w:p>
             <w:pPr>
-              <w:spacing w:after="15" w:line="306" w:lineRule="auto"/>
-              <w:ind w:left="0" w:firstLine="0"/>
-              <w:rPr>
-                <w:b w:val="0"/>
-                <w:sz w:val="22"/>
-                <w:shd w:val="clear" w:color="auto" w:fill="auto"/>
-              </w:rPr>
-            </w:pPr>
-            <w:r>
-              <w:rPr>
-                <w:b w:val="0"/>
-                <w:sz w:val="22"/>
-                <w:shd w:val="clear" w:color="auto" w:fill="auto"/>
+              <w:rPr>
+                <w:rFonts w:ascii="Arial" w:hAnsi="Arial" w:cs="Arial"/>
+                <w:sz w:val="21"/>
+                <w:szCs w:val="21"/>
+              </w:rPr>
+            </w:pPr>
+            <w:r>
+              <w:rPr>
+                <w:rFonts w:ascii="Arial" w:hAnsi="Arial" w:cs="Arial"/>
+                <w:sz w:val="21"/>
+                <w:szCs w:val="21"/>
               </w:rPr>
               <w:t>Transferring archived channels from the source to the destination, preserving all the messages, but only adding the user who created the channel to the migrated channel.</w:t>
             </w:r>
@@ -456,33 +452,34 @@
       </w:tr>
       <w:tr>
         <w:trPr>
-          <w:trHeight w:val="1097"/>
+          <w:trHeight w:val="660"/>
         </w:trPr>
         <w:tc>
           <w:tcPr>
-            <w:tcW w:w="4518" w:type="dxa"/>
-            <w:tcBorders>
-              <w:top w:val="single" w:sz="6" w:space="0" w:color="666666"/>
-              <w:left w:val="single" w:sz="6" w:space="0" w:color="666666"/>
-              <w:bottom w:val="single" w:sz="6" w:space="0" w:color="666666"/>
-              <w:right w:val="single" w:sz="6" w:space="0" w:color="666666"/>
-            </w:tcBorders>
-          </w:tcPr>
-          <w:p>
-            <w:pPr>
-              <w:spacing w:after="0"/>
-              <w:ind w:left="0" w:firstLine="0"/>
-              <w:rPr>
-                <w:b w:val="0"/>
-                <w:sz w:val="22"/>
-                <w:shd w:val="clear" w:color="auto" w:fill="auto"/>
-              </w:rPr>
-            </w:pPr>
-            <w:r>
-              <w:rPr>
-                <w:b w:val="0"/>
-                <w:sz w:val="22"/>
-                <w:shd w:val="clear" w:color="auto" w:fill="auto"/>
+            <w:tcW w:w="3118" w:type="dxa"/>
+            <w:tcBorders>
+              <w:top w:val="single" w:sz="6" w:space="0" w:color="666666"/>
+              <w:left w:val="single" w:sz="6" w:space="0" w:color="666666"/>
+              <w:bottom w:val="single" w:sz="6" w:space="0" w:color="666666"/>
+              <w:right w:val="single" w:sz="6" w:space="0" w:color="666666"/>
+            </w:tcBorders>
+          </w:tcPr>
+          <w:p>
+            <w:pPr>
+              <w:ind w:left="3"/>
+              <w:rPr>
+                <w:rFonts w:ascii="Arial" w:hAnsi="Arial" w:cs="Arial"/>
+                <w:b/>
+                <w:bCs/>
+                <w:sz w:val="21"/>
+                <w:szCs w:val="21"/>
+              </w:rPr>
+            </w:pPr>
+            <w:r>
+              <w:rPr>
+                <w:rFonts w:ascii="Arial" w:hAnsi="Arial" w:cs="Arial"/>
+                <w:sz w:val="21"/>
+                <w:szCs w:val="21"/>
               </w:rPr>
               <w:t>Pre-Scan</w:t>
             </w:r>
@@ -490,7 +487,7 @@
         </w:tc>
         <w:tc>
           <w:tcPr>
-            <w:tcW w:w="4987" w:type="dxa"/>
+            <w:tcW w:w="7603" w:type="dxa"/>
             <w:tcBorders>
               <w:top w:val="single" w:sz="6" w:space="0" w:color="666666"/>
               <w:left w:val="single" w:sz="6" w:space="0" w:color="666666"/>
@@ -501,19 +498,17 @@
           </w:tcPr>
           <w:p>
             <w:pPr>
-              <w:spacing w:after="15" w:line="306" w:lineRule="auto"/>
-              <w:ind w:left="0" w:firstLine="0"/>
-              <w:rPr>
-                <w:b w:val="0"/>
-                <w:sz w:val="22"/>
-                <w:shd w:val="clear" w:color="auto" w:fill="auto"/>
-              </w:rPr>
-            </w:pPr>
-            <w:r>
-              <w:rPr>
-                <w:b w:val="0"/>
-                <w:sz w:val="22"/>
-                <w:shd w:val="clear" w:color="auto" w:fill="auto"/>
+              <w:rPr>
+                <w:rFonts w:ascii="Arial" w:hAnsi="Arial" w:cs="Arial"/>
+                <w:sz w:val="21"/>
+                <w:szCs w:val="21"/>
+              </w:rPr>
+            </w:pPr>
+            <w:r>
+              <w:rPr>
+                <w:rFonts w:ascii="Arial" w:hAnsi="Arial" w:cs="Arial"/>
+                <w:sz w:val="21"/>
+                <w:szCs w:val="21"/>
               </w:rPr>
               <w:t>A preliminary check or analysis conducted before the actual migration process to identify potential issues, validate data integrity, and ensure smooth migration execution</w:t>
             </w:r>
@@ -522,33 +517,34 @@
       </w:tr>
       <w:tr>
         <w:trPr>
-          <w:trHeight w:val="784"/>
+          <w:trHeight w:val="660"/>
         </w:trPr>
         <w:tc>
           <w:tcPr>
-            <w:tcW w:w="4518" w:type="dxa"/>
-            <w:tcBorders>
-              <w:top w:val="single" w:sz="6" w:space="0" w:color="666666"/>
-              <w:left w:val="single" w:sz="6" w:space="0" w:color="666666"/>
-              <w:bottom w:val="single" w:sz="6" w:space="0" w:color="666666"/>
-              <w:right w:val="single" w:sz="6" w:space="0" w:color="666666"/>
-            </w:tcBorders>
-          </w:tcPr>
-          <w:p>
-            <w:pPr>
-              <w:spacing w:after="0"/>
-              <w:ind w:left="0" w:firstLine="0"/>
-              <w:rPr>
-                <w:b w:val="0"/>
-                <w:sz w:val="22"/>
-                <w:shd w:val="clear" w:color="auto" w:fill="auto"/>
-              </w:rPr>
-            </w:pPr>
-            <w:r>
-              <w:rPr>
-                <w:b w:val="0"/>
-                <w:sz w:val="22"/>
-                <w:shd w:val="clear" w:color="auto" w:fill="auto"/>
+            <w:tcW w:w="3118" w:type="dxa"/>
+            <w:tcBorders>
+              <w:top w:val="single" w:sz="6" w:space="0" w:color="666666"/>
+              <w:left w:val="single" w:sz="6" w:space="0" w:color="666666"/>
+              <w:bottom w:val="single" w:sz="6" w:space="0" w:color="666666"/>
+              <w:right w:val="single" w:sz="6" w:space="0" w:color="666666"/>
+            </w:tcBorders>
+          </w:tcPr>
+          <w:p>
+            <w:pPr>
+              <w:ind w:left="3"/>
+              <w:rPr>
+                <w:rFonts w:ascii="Arial" w:hAnsi="Arial" w:cs="Arial"/>
+                <w:b/>
+                <w:bCs/>
+                <w:sz w:val="21"/>
+                <w:szCs w:val="21"/>
+              </w:rPr>
+            </w:pPr>
+            <w:r>
+              <w:rPr>
+                <w:rFonts w:ascii="Arial" w:hAnsi="Arial" w:cs="Arial"/>
+                <w:sz w:val="21"/>
+                <w:szCs w:val="21"/>
               </w:rPr>
               <w:t>JSON file export for Public Channels</w:t>
             </w:r>
@@ -556,7 +552,7 @@
         </w:tc>
         <w:tc>
           <w:tcPr>
-            <w:tcW w:w="4987" w:type="dxa"/>
+            <w:tcW w:w="7603" w:type="dxa"/>
             <w:tcBorders>
               <w:top w:val="single" w:sz="6" w:space="0" w:color="666666"/>
               <w:left w:val="single" w:sz="6" w:space="0" w:color="666666"/>
@@ -567,55 +563,53 @@
           </w:tcPr>
           <w:p>
             <w:pPr>
-              <w:spacing w:after="15" w:line="306" w:lineRule="auto"/>
-              <w:ind w:left="0" w:firstLine="0"/>
-              <w:rPr>
-                <w:b w:val="0"/>
-                <w:sz w:val="22"/>
-                <w:shd w:val="clear" w:color="auto" w:fill="auto"/>
-              </w:rPr>
-            </w:pPr>
-            <w:r>
-              <w:rPr>
-                <w:b w:val="0"/>
-                <w:sz w:val="22"/>
-                <w:shd w:val="clear" w:color="auto" w:fill="auto"/>
+              <w:rPr>
+                <w:rFonts w:ascii="Arial" w:hAnsi="Arial" w:cs="Arial"/>
+                <w:sz w:val="21"/>
+                <w:szCs w:val="21"/>
+              </w:rPr>
+            </w:pPr>
+            <w:r>
+              <w:rPr>
+                <w:rFonts w:ascii="Arial" w:hAnsi="Arial" w:cs="Arial"/>
+                <w:sz w:val="21"/>
+                <w:szCs w:val="21"/>
               </w:rPr>
               <w:t xml:space="preserve">Users </w:t>
             </w:r>
             <w:proofErr w:type="gramStart"/>
             <w:r>
               <w:rPr>
-                <w:b w:val="0"/>
-                <w:sz w:val="22"/>
-                <w:shd w:val="clear" w:color="auto" w:fill="auto"/>
+                <w:rFonts w:ascii="Arial" w:hAnsi="Arial" w:cs="Arial"/>
+                <w:sz w:val="21"/>
+                <w:szCs w:val="21"/>
               </w:rPr>
               <w:t>can</w:t>
             </w:r>
             <w:proofErr w:type="gramEnd"/>
             <w:r>
               <w:rPr>
-                <w:b w:val="0"/>
-                <w:sz w:val="22"/>
-                <w:shd w:val="clear" w:color="auto" w:fill="auto"/>
+                <w:rFonts w:ascii="Arial" w:hAnsi="Arial" w:cs="Arial"/>
+                <w:sz w:val="21"/>
+                <w:szCs w:val="21"/>
               </w:rPr>
               <w:t xml:space="preserve"> able to initiate public channel migration after uploading </w:t>
             </w:r>
             <w:proofErr w:type="spellStart"/>
             <w:r>
               <w:rPr>
-                <w:b w:val="0"/>
-                <w:sz w:val="22"/>
-                <w:shd w:val="clear" w:color="auto" w:fill="auto"/>
+                <w:rFonts w:ascii="Arial" w:hAnsi="Arial" w:cs="Arial"/>
+                <w:sz w:val="21"/>
+                <w:szCs w:val="21"/>
               </w:rPr>
               <w:t>jason</w:t>
             </w:r>
             <w:proofErr w:type="spellEnd"/>
             <w:r>
               <w:rPr>
-                <w:b w:val="0"/>
-                <w:sz w:val="22"/>
-                <w:shd w:val="clear" w:color="auto" w:fill="auto"/>
+                <w:rFonts w:ascii="Arial" w:hAnsi="Arial" w:cs="Arial"/>
+                <w:sz w:val="21"/>
+                <w:szCs w:val="21"/>
               </w:rPr>
               <w:t xml:space="preserve"> zip files in the UI.</w:t>
             </w:r>
@@ -624,33 +618,34 @@
       </w:tr>
       <w:tr>
         <w:trPr>
-          <w:trHeight w:val="723"/>
+          <w:trHeight w:val="660"/>
         </w:trPr>
         <w:tc>
           <w:tcPr>
-            <w:tcW w:w="4518" w:type="dxa"/>
-            <w:tcBorders>
-              <w:top w:val="single" w:sz="6" w:space="0" w:color="666666"/>
-              <w:left w:val="single" w:sz="6" w:space="0" w:color="666666"/>
-              <w:bottom w:val="single" w:sz="6" w:space="0" w:color="666666"/>
-              <w:right w:val="single" w:sz="6" w:space="0" w:color="666666"/>
-            </w:tcBorders>
-          </w:tcPr>
-          <w:p>
-            <w:pPr>
-              <w:spacing w:after="0"/>
-              <w:ind w:left="0" w:firstLine="0"/>
-              <w:rPr>
-                <w:b w:val="0"/>
-                <w:sz w:val="22"/>
-                <w:shd w:val="clear" w:color="auto" w:fill="auto"/>
-              </w:rPr>
-            </w:pPr>
-            <w:r>
-              <w:rPr>
-                <w:b w:val="0"/>
-                <w:sz w:val="22"/>
-                <w:shd w:val="clear" w:color="auto" w:fill="auto"/>
+            <w:tcW w:w="3118" w:type="dxa"/>
+            <w:tcBorders>
+              <w:top w:val="single" w:sz="6" w:space="0" w:color="666666"/>
+              <w:left w:val="single" w:sz="6" w:space="0" w:color="666666"/>
+              <w:bottom w:val="single" w:sz="6" w:space="0" w:color="666666"/>
+              <w:right w:val="single" w:sz="6" w:space="0" w:color="666666"/>
+            </w:tcBorders>
+          </w:tcPr>
+          <w:p>
+            <w:pPr>
+              <w:ind w:left="3"/>
+              <w:rPr>
+                <w:rFonts w:ascii="Arial" w:hAnsi="Arial" w:cs="Arial"/>
+                <w:b/>
+                <w:bCs/>
+                <w:sz w:val="21"/>
+                <w:szCs w:val="21"/>
+              </w:rPr>
+            </w:pPr>
+            <w:r>
+              <w:rPr>
+                <w:rFonts w:ascii="Arial" w:hAnsi="Arial" w:cs="Arial"/>
+                <w:sz w:val="21"/>
+                <w:szCs w:val="21"/>
               </w:rPr>
               <w:t>JSON file export for Private Channels</w:t>
             </w:r>
@@ -658,7 +653,7 @@
         </w:tc>
         <w:tc>
           <w:tcPr>
-            <w:tcW w:w="4987" w:type="dxa"/>
+            <w:tcW w:w="7603" w:type="dxa"/>
             <w:tcBorders>
               <w:top w:val="single" w:sz="6" w:space="0" w:color="666666"/>
               <w:left w:val="single" w:sz="6" w:space="0" w:color="666666"/>
@@ -669,55 +664,53 @@
           </w:tcPr>
           <w:p>
             <w:pPr>
-              <w:spacing w:after="15" w:line="306" w:lineRule="auto"/>
-              <w:ind w:left="0" w:firstLine="0"/>
-              <w:rPr>
-                <w:b w:val="0"/>
-                <w:sz w:val="22"/>
-                <w:shd w:val="clear" w:color="auto" w:fill="auto"/>
-              </w:rPr>
-            </w:pPr>
-            <w:r>
-              <w:rPr>
-                <w:b w:val="0"/>
-                <w:sz w:val="22"/>
-                <w:shd w:val="clear" w:color="auto" w:fill="auto"/>
+              <w:rPr>
+                <w:rFonts w:ascii="Arial" w:hAnsi="Arial" w:cs="Arial"/>
+                <w:sz w:val="21"/>
+                <w:szCs w:val="21"/>
+              </w:rPr>
+            </w:pPr>
+            <w:r>
+              <w:rPr>
+                <w:rFonts w:ascii="Arial" w:hAnsi="Arial" w:cs="Arial"/>
+                <w:sz w:val="21"/>
+                <w:szCs w:val="21"/>
               </w:rPr>
               <w:t xml:space="preserve">Users </w:t>
             </w:r>
             <w:proofErr w:type="gramStart"/>
             <w:r>
               <w:rPr>
-                <w:b w:val="0"/>
-                <w:sz w:val="22"/>
-                <w:shd w:val="clear" w:color="auto" w:fill="auto"/>
+                <w:rFonts w:ascii="Arial" w:hAnsi="Arial" w:cs="Arial"/>
+                <w:sz w:val="21"/>
+                <w:szCs w:val="21"/>
               </w:rPr>
               <w:t>can</w:t>
             </w:r>
             <w:proofErr w:type="gramEnd"/>
             <w:r>
               <w:rPr>
-                <w:b w:val="0"/>
-                <w:sz w:val="22"/>
-                <w:shd w:val="clear" w:color="auto" w:fill="auto"/>
+                <w:rFonts w:ascii="Arial" w:hAnsi="Arial" w:cs="Arial"/>
+                <w:sz w:val="21"/>
+                <w:szCs w:val="21"/>
               </w:rPr>
               <w:t xml:space="preserve"> able to initiate private channel migration after uploading </w:t>
             </w:r>
             <w:proofErr w:type="spellStart"/>
             <w:r>
               <w:rPr>
-                <w:b w:val="0"/>
-                <w:sz w:val="22"/>
-                <w:shd w:val="clear" w:color="auto" w:fill="auto"/>
+                <w:rFonts w:ascii="Arial" w:hAnsi="Arial" w:cs="Arial"/>
+                <w:sz w:val="21"/>
+                <w:szCs w:val="21"/>
               </w:rPr>
               <w:t>jason</w:t>
             </w:r>
             <w:proofErr w:type="spellEnd"/>
             <w:r>
               <w:rPr>
-                <w:b w:val="0"/>
-                <w:sz w:val="22"/>
-                <w:shd w:val="clear" w:color="auto" w:fill="auto"/>
+                <w:rFonts w:ascii="Arial" w:hAnsi="Arial" w:cs="Arial"/>
+                <w:sz w:val="21"/>
+                <w:szCs w:val="21"/>
               </w:rPr>
               <w:t xml:space="preserve"> zip files in the UI.</w:t>
             </w:r>
@@ -726,42 +719,40 @@
       </w:tr>
       <w:tr>
         <w:trPr>
-          <w:trHeight w:val="819"/>
+          <w:trHeight w:val="585"/>
         </w:trPr>
         <w:tc>
           <w:tcPr>
-            <w:tcW w:w="4518" w:type="dxa"/>
-            <w:tcBorders>
-              <w:top w:val="single" w:sz="6" w:space="0" w:color="666666"/>
-              <w:left w:val="single" w:sz="6" w:space="0" w:color="666666"/>
-              <w:bottom w:val="single" w:sz="6" w:space="0" w:color="666666"/>
-              <w:right w:val="single" w:sz="6" w:space="0" w:color="666666"/>
-            </w:tcBorders>
-          </w:tcPr>
-          <w:p>
-            <w:pPr>
-              <w:spacing w:after="0"/>
-              <w:ind w:left="0" w:firstLine="0"/>
-              <w:rPr>
-                <w:b w:val="0"/>
-                <w:sz w:val="22"/>
-                <w:shd w:val="clear" w:color="auto" w:fill="auto"/>
-              </w:rPr>
-            </w:pPr>
-            <w:r>
-              <w:rPr>
-                <w:b w:val="0"/>
-                <w:sz w:val="22"/>
-                <w:shd w:val="clear" w:color="auto" w:fill="auto"/>
-              </w:rPr>
-              <w:lastRenderedPageBreak/>
+            <w:tcW w:w="3118" w:type="dxa"/>
+            <w:tcBorders>
+              <w:top w:val="single" w:sz="6" w:space="0" w:color="666666"/>
+              <w:left w:val="single" w:sz="6" w:space="0" w:color="666666"/>
+              <w:bottom w:val="single" w:sz="6" w:space="0" w:color="666666"/>
+              <w:right w:val="single" w:sz="6" w:space="0" w:color="666666"/>
+            </w:tcBorders>
+          </w:tcPr>
+          <w:p>
+            <w:pPr>
+              <w:ind w:left="3"/>
+              <w:rPr>
+                <w:rFonts w:ascii="Arial" w:hAnsi="Arial" w:cs="Arial"/>
+                <w:sz w:val="21"/>
+                <w:szCs w:val="21"/>
+              </w:rPr>
+            </w:pPr>
+            <w:r>
+              <w:rPr>
+                <w:rFonts w:ascii="Arial" w:hAnsi="Arial" w:cs="Arial"/>
+                <w:sz w:val="21"/>
+                <w:szCs w:val="21"/>
+              </w:rPr>
               <w:t>JSON file export for DMs</w:t>
             </w:r>
           </w:p>
         </w:tc>
         <w:tc>
           <w:tcPr>
-            <w:tcW w:w="4987" w:type="dxa"/>
+            <w:tcW w:w="7603" w:type="dxa"/>
             <w:tcBorders>
               <w:top w:val="single" w:sz="6" w:space="0" w:color="666666"/>
               <w:left w:val="single" w:sz="6" w:space="0" w:color="666666"/>
@@ -772,55 +763,53 @@
           </w:tcPr>
           <w:p>
             <w:pPr>
-              <w:spacing w:after="15" w:line="306" w:lineRule="auto"/>
-              <w:ind w:left="0" w:firstLine="0"/>
-              <w:rPr>
-                <w:b w:val="0"/>
-                <w:sz w:val="22"/>
-                <w:shd w:val="clear" w:color="auto" w:fill="auto"/>
-              </w:rPr>
-            </w:pPr>
-            <w:r>
-              <w:rPr>
-                <w:b w:val="0"/>
-                <w:sz w:val="22"/>
-                <w:shd w:val="clear" w:color="auto" w:fill="auto"/>
+              <w:rPr>
+                <w:rFonts w:ascii="Arial" w:hAnsi="Arial" w:cs="Arial"/>
+                <w:sz w:val="21"/>
+                <w:szCs w:val="21"/>
+              </w:rPr>
+            </w:pPr>
+            <w:r>
+              <w:rPr>
+                <w:rFonts w:ascii="Arial" w:hAnsi="Arial" w:cs="Arial"/>
+                <w:sz w:val="21"/>
+                <w:szCs w:val="21"/>
               </w:rPr>
               <w:t xml:space="preserve">Users </w:t>
             </w:r>
             <w:proofErr w:type="gramStart"/>
             <w:r>
               <w:rPr>
-                <w:b w:val="0"/>
-                <w:sz w:val="22"/>
-                <w:shd w:val="clear" w:color="auto" w:fill="auto"/>
+                <w:rFonts w:ascii="Arial" w:hAnsi="Arial" w:cs="Arial"/>
+                <w:sz w:val="21"/>
+                <w:szCs w:val="21"/>
               </w:rPr>
               <w:t>can</w:t>
             </w:r>
             <w:proofErr w:type="gramEnd"/>
             <w:r>
               <w:rPr>
-                <w:b w:val="0"/>
-                <w:sz w:val="22"/>
-                <w:shd w:val="clear" w:color="auto" w:fill="auto"/>
+                <w:rFonts w:ascii="Arial" w:hAnsi="Arial" w:cs="Arial"/>
+                <w:sz w:val="21"/>
+                <w:szCs w:val="21"/>
               </w:rPr>
               <w:t xml:space="preserve"> able to initiate Direct message migration after uploading </w:t>
             </w:r>
             <w:proofErr w:type="spellStart"/>
             <w:r>
               <w:rPr>
-                <w:b w:val="0"/>
-                <w:sz w:val="22"/>
-                <w:shd w:val="clear" w:color="auto" w:fill="auto"/>
+                <w:rFonts w:ascii="Arial" w:hAnsi="Arial" w:cs="Arial"/>
+                <w:sz w:val="21"/>
+                <w:szCs w:val="21"/>
               </w:rPr>
               <w:t>jason</w:t>
             </w:r>
             <w:proofErr w:type="spellEnd"/>
             <w:r>
               <w:rPr>
-                <w:b w:val="0"/>
-                <w:sz w:val="22"/>
-                <w:shd w:val="clear" w:color="auto" w:fill="auto"/>
+                <w:rFonts w:ascii="Arial" w:hAnsi="Arial" w:cs="Arial"/>
+                <w:sz w:val="21"/>
+                <w:szCs w:val="21"/>
               </w:rPr>
               <w:t xml:space="preserve"> zip files in the UI.</w:t>
             </w:r>
@@ -829,33 +818,32 @@
       </w:tr>
       <w:tr>
         <w:trPr>
-          <w:trHeight w:val="758"/>
+          <w:trHeight w:val="18"/>
         </w:trPr>
         <w:tc>
           <w:tcPr>
-            <w:tcW w:w="4518" w:type="dxa"/>
-            <w:tcBorders>
-              <w:top w:val="single" w:sz="6" w:space="0" w:color="666666"/>
-              <w:left w:val="single" w:sz="6" w:space="0" w:color="666666"/>
-              <w:bottom w:val="single" w:sz="6" w:space="0" w:color="666666"/>
-              <w:right w:val="single" w:sz="6" w:space="0" w:color="666666"/>
-            </w:tcBorders>
-          </w:tcPr>
-          <w:p>
-            <w:pPr>
-              <w:spacing w:after="0"/>
-              <w:ind w:left="0" w:firstLine="0"/>
-              <w:rPr>
-                <w:b w:val="0"/>
-                <w:sz w:val="22"/>
-                <w:shd w:val="clear" w:color="auto" w:fill="auto"/>
-              </w:rPr>
-            </w:pPr>
-            <w:r>
-              <w:rPr>
-                <w:b w:val="0"/>
-                <w:sz w:val="22"/>
-                <w:shd w:val="clear" w:color="auto" w:fill="auto"/>
+            <w:tcW w:w="3118" w:type="dxa"/>
+            <w:tcBorders>
+              <w:top w:val="single" w:sz="6" w:space="0" w:color="666666"/>
+              <w:left w:val="single" w:sz="6" w:space="0" w:color="666666"/>
+              <w:bottom w:val="single" w:sz="6" w:space="0" w:color="666666"/>
+              <w:right w:val="single" w:sz="6" w:space="0" w:color="666666"/>
+            </w:tcBorders>
+          </w:tcPr>
+          <w:p>
+            <w:pPr>
+              <w:ind w:left="3"/>
+              <w:rPr>
+                <w:rFonts w:ascii="Arial" w:hAnsi="Arial" w:cs="Arial"/>
+                <w:sz w:val="21"/>
+                <w:szCs w:val="21"/>
+              </w:rPr>
+            </w:pPr>
+            <w:r>
+              <w:rPr>
+                <w:rFonts w:ascii="Arial" w:hAnsi="Arial" w:cs="Arial"/>
+                <w:sz w:val="21"/>
+                <w:szCs w:val="21"/>
               </w:rPr>
               <w:t>Supress the message reactions</w:t>
             </w:r>
@@ -863,7 +851,7 @@
         </w:tc>
         <w:tc>
           <w:tcPr>
-            <w:tcW w:w="4987" w:type="dxa"/>
+            <w:tcW w:w="7603" w:type="dxa"/>
             <w:tcBorders>
               <w:top w:val="single" w:sz="6" w:space="0" w:color="666666"/>
               <w:left w:val="single" w:sz="6" w:space="0" w:color="666666"/>
@@ -874,19 +862,17 @@
           </w:tcPr>
           <w:p>
             <w:pPr>
-              <w:spacing w:after="15" w:line="306" w:lineRule="auto"/>
-              <w:ind w:left="0" w:firstLine="0"/>
-              <w:rPr>
-                <w:b w:val="0"/>
-                <w:sz w:val="22"/>
-                <w:shd w:val="clear" w:color="auto" w:fill="auto"/>
-              </w:rPr>
-            </w:pPr>
-            <w:r>
-              <w:rPr>
-                <w:b w:val="0"/>
-                <w:sz w:val="22"/>
-                <w:shd w:val="clear" w:color="auto" w:fill="auto"/>
+              <w:rPr>
+                <w:rFonts w:ascii="Arial" w:hAnsi="Arial" w:cs="Arial"/>
+                <w:sz w:val="21"/>
+                <w:szCs w:val="21"/>
+              </w:rPr>
+            </w:pPr>
+            <w:r>
+              <w:rPr>
+                <w:rFonts w:ascii="Arial" w:hAnsi="Arial" w:cs="Arial"/>
+                <w:sz w:val="21"/>
+                <w:szCs w:val="21"/>
               </w:rPr>
               <w:t>Preventing the migration of reactions from Source to Destination</w:t>
             </w:r>
@@ -895,33 +881,34 @@
       </w:tr>
       <w:tr>
         <w:trPr>
-          <w:trHeight w:val="1556"/>
+          <w:trHeight w:val="405"/>
         </w:trPr>
         <w:tc>
           <w:tcPr>
-            <w:tcW w:w="4518" w:type="dxa"/>
-            <w:tcBorders>
-              <w:top w:val="single" w:sz="6" w:space="0" w:color="666666"/>
-              <w:left w:val="single" w:sz="6" w:space="0" w:color="666666"/>
-              <w:bottom w:val="single" w:sz="6" w:space="0" w:color="666666"/>
-              <w:right w:val="single" w:sz="6" w:space="0" w:color="666666"/>
-            </w:tcBorders>
-          </w:tcPr>
-          <w:p>
-            <w:pPr>
-              <w:spacing w:after="0"/>
-              <w:ind w:left="0" w:firstLine="0"/>
-              <w:rPr>
-                <w:b w:val="0"/>
-                <w:sz w:val="22"/>
-                <w:shd w:val="clear" w:color="auto" w:fill="auto"/>
-              </w:rPr>
-            </w:pPr>
-            <w:r>
-              <w:rPr>
-                <w:b w:val="0"/>
-                <w:sz w:val="22"/>
-                <w:shd w:val="clear" w:color="auto" w:fill="auto"/>
+            <w:tcW w:w="3118" w:type="dxa"/>
+            <w:tcBorders>
+              <w:top w:val="single" w:sz="6" w:space="0" w:color="666666"/>
+              <w:left w:val="single" w:sz="6" w:space="0" w:color="666666"/>
+              <w:bottom w:val="single" w:sz="6" w:space="0" w:color="666666"/>
+              <w:right w:val="single" w:sz="6" w:space="0" w:color="666666"/>
+            </w:tcBorders>
+          </w:tcPr>
+          <w:p>
+            <w:pPr>
+              <w:ind w:left="3"/>
+              <w:rPr>
+                <w:rFonts w:ascii="Arial" w:hAnsi="Arial" w:cs="Arial"/>
+                <w:b/>
+                <w:bCs/>
+                <w:sz w:val="21"/>
+                <w:szCs w:val="21"/>
+              </w:rPr>
+            </w:pPr>
+            <w:r>
+              <w:rPr>
+                <w:rFonts w:ascii="Arial" w:hAnsi="Arial" w:cs="Arial"/>
+                <w:sz w:val="21"/>
+                <w:szCs w:val="21"/>
               </w:rPr>
               <w:t>Sync New User - Source</w:t>
             </w:r>
@@ -929,7 +916,7 @@
         </w:tc>
         <w:tc>
           <w:tcPr>
-            <w:tcW w:w="4987" w:type="dxa"/>
+            <w:tcW w:w="7603" w:type="dxa"/>
             <w:tcBorders>
               <w:top w:val="single" w:sz="6" w:space="0" w:color="666666"/>
               <w:left w:val="single" w:sz="6" w:space="0" w:color="666666"/>
@@ -940,14 +927,19 @@
           </w:tcPr>
           <w:p>
             <w:pPr>
-              <w:spacing w:after="0" w:line="314" w:lineRule="auto"/>
-              <w:ind w:left="8" w:firstLine="0"/>
-            </w:pPr>
-            <w:r>
-              <w:rPr>
-                <w:b w:val="0"/>
-                <w:sz w:val="22"/>
-                <w:shd w:val="clear" w:color="auto" w:fill="auto"/>
+              <w:spacing w:line="314" w:lineRule="auto"/>
+              <w:ind w:left="8"/>
+              <w:rPr>
+                <w:rFonts w:ascii="Arial" w:hAnsi="Arial" w:cs="Arial"/>
+                <w:sz w:val="21"/>
+                <w:szCs w:val="21"/>
+              </w:rPr>
+            </w:pPr>
+            <w:r>
+              <w:rPr>
+                <w:rFonts w:ascii="Arial" w:hAnsi="Arial" w:cs="Arial"/>
+                <w:sz w:val="21"/>
+                <w:szCs w:val="21"/>
               </w:rPr>
               <w:t xml:space="preserve">The Sync New Users feature streamlines the process of adding new users to the cloud without needing to re-add the cloud from the migration tool. It also provides a count of the synced users along with the date and time of the sync. The information is formatted as follows: "Synced [Number] Users on </w:t>
             </w:r>
@@ -955,32 +947,35 @@
           <w:p>
             <w:pPr>
               <w:spacing w:after="66"/>
-              <w:ind w:left="8" w:firstLine="0"/>
-            </w:pPr>
-            <w:r>
-              <w:rPr>
-                <w:b w:val="0"/>
-                <w:sz w:val="22"/>
-                <w:shd w:val="clear" w:color="auto" w:fill="auto"/>
+              <w:ind w:left="8"/>
+              <w:rPr>
+                <w:rFonts w:ascii="Arial" w:hAnsi="Arial" w:cs="Arial"/>
+                <w:sz w:val="21"/>
+                <w:szCs w:val="21"/>
+              </w:rPr>
+            </w:pPr>
+            <w:r>
+              <w:rPr>
+                <w:rFonts w:ascii="Arial" w:hAnsi="Arial" w:cs="Arial"/>
+                <w:sz w:val="21"/>
+                <w:szCs w:val="21"/>
               </w:rPr>
               <w:t xml:space="preserve">[Date], [Time]" Example: "Synced 0 Users on </w:t>
             </w:r>
           </w:p>
           <w:p>
             <w:pPr>
-              <w:spacing w:after="15" w:line="306" w:lineRule="auto"/>
-              <w:ind w:left="0" w:firstLine="0"/>
-              <w:rPr>
-                <w:b w:val="0"/>
-                <w:sz w:val="22"/>
-                <w:shd w:val="clear" w:color="auto" w:fill="auto"/>
-              </w:rPr>
-            </w:pPr>
-            <w:r>
-              <w:rPr>
-                <w:b w:val="0"/>
-                <w:sz w:val="22"/>
-                <w:shd w:val="clear" w:color="auto" w:fill="auto"/>
+              <w:rPr>
+                <w:rFonts w:ascii="Arial" w:hAnsi="Arial" w:cs="Arial"/>
+                <w:sz w:val="21"/>
+                <w:szCs w:val="21"/>
+              </w:rPr>
+            </w:pPr>
+            <w:r>
+              <w:rPr>
+                <w:rFonts w:ascii="Arial" w:hAnsi="Arial" w:cs="Arial"/>
+                <w:sz w:val="21"/>
+                <w:szCs w:val="21"/>
               </w:rPr>
               <w:t>6/20/2024, 5:13:02 PM"</w:t>
             </w:r>
@@ -989,33 +984,32 @@
       </w:tr>
       <w:tr>
         <w:trPr>
-          <w:trHeight w:val="3252"/>
+          <w:trHeight w:val="405"/>
         </w:trPr>
         <w:tc>
           <w:tcPr>
-            <w:tcW w:w="4518" w:type="dxa"/>
-            <w:tcBorders>
-              <w:top w:val="single" w:sz="6" w:space="0" w:color="666666"/>
-              <w:left w:val="single" w:sz="6" w:space="0" w:color="666666"/>
-              <w:bottom w:val="single" w:sz="6" w:space="0" w:color="666666"/>
-              <w:right w:val="single" w:sz="6" w:space="0" w:color="666666"/>
-            </w:tcBorders>
-          </w:tcPr>
-          <w:p>
-            <w:pPr>
-              <w:spacing w:after="0"/>
-              <w:ind w:left="0" w:firstLine="0"/>
-              <w:rPr>
-                <w:b w:val="0"/>
-                <w:sz w:val="22"/>
-                <w:shd w:val="clear" w:color="auto" w:fill="auto"/>
-              </w:rPr>
-            </w:pPr>
-            <w:r>
-              <w:rPr>
-                <w:b w:val="0"/>
-                <w:sz w:val="22"/>
-                <w:shd w:val="clear" w:color="auto" w:fill="auto"/>
+            <w:tcW w:w="3118" w:type="dxa"/>
+            <w:tcBorders>
+              <w:top w:val="single" w:sz="6" w:space="0" w:color="666666"/>
+              <w:left w:val="single" w:sz="6" w:space="0" w:color="666666"/>
+              <w:bottom w:val="single" w:sz="6" w:space="0" w:color="666666"/>
+              <w:right w:val="single" w:sz="6" w:space="0" w:color="666666"/>
+            </w:tcBorders>
+          </w:tcPr>
+          <w:p>
+            <w:pPr>
+              <w:ind w:left="3"/>
+              <w:rPr>
+                <w:rFonts w:ascii="Arial" w:hAnsi="Arial" w:cs="Arial"/>
+                <w:sz w:val="21"/>
+                <w:szCs w:val="21"/>
+              </w:rPr>
+            </w:pPr>
+            <w:r>
+              <w:rPr>
+                <w:rFonts w:ascii="Arial" w:hAnsi="Arial" w:cs="Arial"/>
+                <w:sz w:val="21"/>
+                <w:szCs w:val="21"/>
               </w:rPr>
               <w:t>Sync New User - Destination</w:t>
             </w:r>
@@ -1023,7 +1017,7 @@
         </w:tc>
         <w:tc>
           <w:tcPr>
-            <w:tcW w:w="4987" w:type="dxa"/>
+            <w:tcW w:w="7603" w:type="dxa"/>
             <w:tcBorders>
               <w:top w:val="single" w:sz="6" w:space="0" w:color="666666"/>
               <w:left w:val="single" w:sz="6" w:space="0" w:color="666666"/>
@@ -1034,14 +1028,19 @@
           </w:tcPr>
           <w:p>
             <w:pPr>
-              <w:spacing w:after="0" w:line="314" w:lineRule="auto"/>
-              <w:ind w:left="8" w:firstLine="0"/>
-            </w:pPr>
-            <w:r>
-              <w:rPr>
-                <w:b w:val="0"/>
-                <w:sz w:val="22"/>
-                <w:shd w:val="clear" w:color="auto" w:fill="auto"/>
+              <w:spacing w:line="314" w:lineRule="auto"/>
+              <w:ind w:left="8"/>
+              <w:rPr>
+                <w:rFonts w:ascii="Arial" w:hAnsi="Arial" w:cs="Arial"/>
+                <w:sz w:val="21"/>
+                <w:szCs w:val="21"/>
+              </w:rPr>
+            </w:pPr>
+            <w:r>
+              <w:rPr>
+                <w:rFonts w:ascii="Arial" w:hAnsi="Arial" w:cs="Arial"/>
+                <w:sz w:val="21"/>
+                <w:szCs w:val="21"/>
               </w:rPr>
               <w:t xml:space="preserve">The Sync New Users feature streamlines the process of adding new users to the cloud without needing to re-add the cloud from the migration tool. It also provides a count of the synced users along with the date and time of the sync. The information is formatted as follows: "Synced [Number] Users on </w:t>
             </w:r>
@@ -1049,13 +1048,18 @@
           <w:p>
             <w:pPr>
               <w:spacing w:after="66"/>
-              <w:ind w:left="8" w:firstLine="0"/>
-            </w:pPr>
-            <w:r>
-              <w:rPr>
-                <w:b w:val="0"/>
-                <w:sz w:val="22"/>
-                <w:shd w:val="clear" w:color="auto" w:fill="auto"/>
+              <w:ind w:left="8"/>
+              <w:rPr>
+                <w:rFonts w:ascii="Arial" w:hAnsi="Arial" w:cs="Arial"/>
+                <w:sz w:val="21"/>
+                <w:szCs w:val="21"/>
+              </w:rPr>
+            </w:pPr>
+            <w:r>
+              <w:rPr>
+                <w:rFonts w:ascii="Arial" w:hAnsi="Arial" w:cs="Arial"/>
+                <w:sz w:val="21"/>
+                <w:szCs w:val="21"/>
               </w:rPr>
               <w:t xml:space="preserve">[Date], [Time]" Example: "Synced 0 Users on </w:t>
             </w:r>
@@ -1063,27 +1067,31 @@
           <w:p>
             <w:pPr>
               <w:spacing w:after="15" w:line="306" w:lineRule="auto"/>
-              <w:ind w:left="0" w:firstLine="0"/>
-              <w:rPr>
-                <w:b w:val="0"/>
-                <w:sz w:val="22"/>
-                <w:shd w:val="clear" w:color="auto" w:fill="auto"/>
-              </w:rPr>
-            </w:pPr>
-            <w:r>
-              <w:rPr>
-                <w:b w:val="0"/>
-                <w:sz w:val="22"/>
-                <w:shd w:val="clear" w:color="auto" w:fill="auto"/>
-              </w:rPr>
+              <w:rPr>
+                <w:rFonts w:ascii="Arial" w:hAnsi="Arial" w:cs="Arial"/>
+                <w:b/>
+                <w:sz w:val="21"/>
+                <w:szCs w:val="21"/>
+              </w:rPr>
+            </w:pPr>
+            <w:r>
+              <w:rPr>
+                <w:rFonts w:ascii="Arial" w:hAnsi="Arial" w:cs="Arial"/>
+                <w:sz w:val="21"/>
+                <w:szCs w:val="21"/>
+              </w:rPr>
+              <w:lastRenderedPageBreak/>
               <w:t>6/20/2024, 5:13:02 PM"</w:t>
             </w:r>
           </w:p>
           <w:p>
             <w:pPr>
-              <w:ind w:left="0" w:firstLine="0"/>
-              <w:rPr>
-                <w:sz w:val="22"/>
+              <w:spacing w:line="314" w:lineRule="auto"/>
+              <w:ind w:left="8"/>
+              <w:rPr>
+                <w:rFonts w:ascii="Arial" w:hAnsi="Arial" w:cs="Arial"/>
+                <w:sz w:val="21"/>
+                <w:szCs w:val="21"/>
               </w:rPr>
             </w:pPr>
           </w:p>
@@ -1091,41 +1099,41 @@
       </w:tr>
       <w:tr>
         <w:trPr>
-          <w:trHeight w:val="1138"/>
+          <w:trHeight w:val="405"/>
         </w:trPr>
         <w:tc>
           <w:tcPr>
-            <w:tcW w:w="4518" w:type="dxa"/>
-            <w:tcBorders>
-              <w:top w:val="single" w:sz="6" w:space="0" w:color="666666"/>
-              <w:left w:val="single" w:sz="6" w:space="0" w:color="666666"/>
-              <w:bottom w:val="single" w:sz="6" w:space="0" w:color="666666"/>
-              <w:right w:val="single" w:sz="6" w:space="0" w:color="666666"/>
-            </w:tcBorders>
-          </w:tcPr>
-          <w:p>
-            <w:pPr>
-              <w:spacing w:after="0"/>
-              <w:ind w:left="0" w:firstLine="0"/>
-              <w:rPr>
-                <w:b w:val="0"/>
-                <w:sz w:val="22"/>
-                <w:shd w:val="clear" w:color="auto" w:fill="auto"/>
-              </w:rPr>
-            </w:pPr>
-            <w:r>
-              <w:rPr>
-                <w:b w:val="0"/>
-                <w:sz w:val="22"/>
-                <w:shd w:val="clear" w:color="auto" w:fill="auto"/>
-              </w:rPr>
+            <w:tcW w:w="3118" w:type="dxa"/>
+            <w:tcBorders>
+              <w:top w:val="single" w:sz="6" w:space="0" w:color="666666"/>
+              <w:left w:val="single" w:sz="6" w:space="0" w:color="666666"/>
+              <w:bottom w:val="single" w:sz="6" w:space="0" w:color="666666"/>
+              <w:right w:val="single" w:sz="6" w:space="0" w:color="666666"/>
+            </w:tcBorders>
+          </w:tcPr>
+          <w:p>
+            <w:pPr>
+              <w:ind w:left="3"/>
+              <w:rPr>
+                <w:rFonts w:ascii="Arial" w:hAnsi="Arial" w:cs="Arial"/>
+                <w:sz w:val="21"/>
+                <w:szCs w:val="21"/>
+              </w:rPr>
+            </w:pPr>
+            <w:r>
+              <w:rPr>
+                <w:rFonts w:ascii="Arial" w:hAnsi="Arial" w:cs="Arial"/>
+                <w:sz w:val="21"/>
+                <w:szCs w:val="21"/>
+              </w:rPr>
+              <w:lastRenderedPageBreak/>
               <w:t>Non admin private channel migration</w:t>
             </w:r>
           </w:p>
         </w:tc>
         <w:tc>
           <w:tcPr>
-            <w:tcW w:w="4987" w:type="dxa"/>
+            <w:tcW w:w="7603" w:type="dxa"/>
             <w:tcBorders>
               <w:top w:val="single" w:sz="6" w:space="0" w:color="666666"/>
               <w:left w:val="single" w:sz="6" w:space="0" w:color="666666"/>
@@ -1136,19 +1144,19 @@
           </w:tcPr>
           <w:p>
             <w:pPr>
-              <w:spacing w:after="15" w:line="306" w:lineRule="auto"/>
-              <w:ind w:left="0" w:firstLine="0"/>
-              <w:rPr>
-                <w:b w:val="0"/>
-                <w:sz w:val="22"/>
-                <w:shd w:val="clear" w:color="auto" w:fill="auto"/>
-              </w:rPr>
-            </w:pPr>
-            <w:r>
-              <w:rPr>
-                <w:b w:val="0"/>
-                <w:sz w:val="22"/>
-                <w:shd w:val="clear" w:color="auto" w:fill="auto"/>
+              <w:spacing w:line="314" w:lineRule="auto"/>
+              <w:ind w:left="8"/>
+              <w:rPr>
+                <w:rFonts w:ascii="Arial" w:hAnsi="Arial" w:cs="Arial"/>
+                <w:sz w:val="21"/>
+                <w:szCs w:val="21"/>
+              </w:rPr>
+            </w:pPr>
+            <w:r>
+              <w:rPr>
+                <w:rFonts w:ascii="Arial" w:hAnsi="Arial" w:cs="Arial"/>
+                <w:sz w:val="21"/>
+                <w:szCs w:val="21"/>
               </w:rPr>
               <w:t>Allows the transfer of private channels from Source, where there is no access/no admin part of the Channel</w:t>
             </w:r>
@@ -1157,33 +1165,32 @@
       </w:tr>
       <w:tr>
         <w:trPr>
-          <w:trHeight w:val="1351"/>
+          <w:trHeight w:val="405"/>
         </w:trPr>
         <w:tc>
           <w:tcPr>
-            <w:tcW w:w="4518" w:type="dxa"/>
-            <w:tcBorders>
-              <w:top w:val="single" w:sz="6" w:space="0" w:color="666666"/>
-              <w:left w:val="single" w:sz="6" w:space="0" w:color="666666"/>
-              <w:bottom w:val="single" w:sz="6" w:space="0" w:color="666666"/>
-              <w:right w:val="single" w:sz="6" w:space="0" w:color="666666"/>
-            </w:tcBorders>
-          </w:tcPr>
-          <w:p>
-            <w:pPr>
-              <w:spacing w:after="0"/>
-              <w:ind w:left="0" w:firstLine="0"/>
-              <w:rPr>
-                <w:b w:val="0"/>
-                <w:sz w:val="22"/>
-                <w:shd w:val="clear" w:color="auto" w:fill="auto"/>
-              </w:rPr>
-            </w:pPr>
-            <w:r>
-              <w:rPr>
-                <w:b w:val="0"/>
-                <w:sz w:val="22"/>
-                <w:shd w:val="clear" w:color="auto" w:fill="auto"/>
+            <w:tcW w:w="3118" w:type="dxa"/>
+            <w:tcBorders>
+              <w:top w:val="single" w:sz="6" w:space="0" w:color="666666"/>
+              <w:left w:val="single" w:sz="6" w:space="0" w:color="666666"/>
+              <w:bottom w:val="single" w:sz="6" w:space="0" w:color="666666"/>
+              <w:right w:val="single" w:sz="6" w:space="0" w:color="666666"/>
+            </w:tcBorders>
+          </w:tcPr>
+          <w:p>
+            <w:pPr>
+              <w:ind w:left="3"/>
+              <w:rPr>
+                <w:rFonts w:ascii="Arial" w:hAnsi="Arial" w:cs="Arial"/>
+                <w:sz w:val="21"/>
+                <w:szCs w:val="21"/>
+              </w:rPr>
+            </w:pPr>
+            <w:r>
+              <w:rPr>
+                <w:rFonts w:ascii="Arial" w:hAnsi="Arial" w:cs="Arial"/>
+                <w:sz w:val="21"/>
+                <w:szCs w:val="21"/>
               </w:rPr>
               <w:t>External User migration in channels</w:t>
             </w:r>
@@ -1191,7 +1198,7 @@
         </w:tc>
         <w:tc>
           <w:tcPr>
-            <w:tcW w:w="4987" w:type="dxa"/>
+            <w:tcW w:w="7603" w:type="dxa"/>
             <w:tcBorders>
               <w:top w:val="single" w:sz="6" w:space="0" w:color="666666"/>
               <w:left w:val="single" w:sz="6" w:space="0" w:color="666666"/>
@@ -1203,95 +1210,91 @@
           <w:p>
             <w:pPr>
               <w:spacing w:after="8" w:line="312" w:lineRule="auto"/>
-              <w:ind w:left="8" w:firstLine="0"/>
-            </w:pPr>
-            <w:r>
-              <w:rPr>
-                <w:b w:val="0"/>
-                <w:sz w:val="22"/>
-                <w:shd w:val="clear" w:color="auto" w:fill="auto"/>
+              <w:ind w:left="8"/>
+              <w:rPr>
+                <w:rFonts w:ascii="Arial" w:hAnsi="Arial" w:cs="Arial"/>
+                <w:sz w:val="21"/>
+                <w:szCs w:val="21"/>
+              </w:rPr>
+            </w:pPr>
+            <w:r>
+              <w:rPr>
+                <w:rFonts w:ascii="Arial" w:hAnsi="Arial" w:cs="Arial"/>
+                <w:sz w:val="21"/>
+                <w:szCs w:val="21"/>
               </w:rPr>
               <w:t>channels containing external users are tagged with "</w:t>
             </w:r>
             <w:proofErr w:type="spellStart"/>
             <w:r>
               <w:rPr>
-                <w:b w:val="0"/>
-                <w:sz w:val="22"/>
-                <w:shd w:val="clear" w:color="auto" w:fill="auto"/>
+                <w:rFonts w:ascii="Arial" w:hAnsi="Arial" w:cs="Arial"/>
+                <w:sz w:val="21"/>
+                <w:szCs w:val="21"/>
               </w:rPr>
               <w:t>ext</w:t>
             </w:r>
             <w:proofErr w:type="spellEnd"/>
             <w:r>
               <w:rPr>
-                <w:b w:val="0"/>
-                <w:sz w:val="22"/>
-                <w:shd w:val="clear" w:color="auto" w:fill="auto"/>
+                <w:rFonts w:ascii="Arial" w:hAnsi="Arial" w:cs="Arial"/>
+                <w:sz w:val="21"/>
+                <w:szCs w:val="21"/>
               </w:rPr>
               <w:t xml:space="preserve">" in the UI. After the completion of migration when the space is closed, invitations are automatically sent to the external users to join the migrated space. External users have the option to accept these invitations; Only accepted users are added to the migrated space. Once the space is closed, in google chat migrated space will be created with external </w:t>
             </w:r>
             <w:proofErr w:type="gramStart"/>
             <w:r>
               <w:rPr>
-                <w:b w:val="0"/>
-                <w:sz w:val="22"/>
-                <w:shd w:val="clear" w:color="auto" w:fill="auto"/>
+                <w:rFonts w:ascii="Arial" w:hAnsi="Arial" w:cs="Arial"/>
+                <w:sz w:val="21"/>
+                <w:szCs w:val="21"/>
               </w:rPr>
               <w:t>Tag .</w:t>
             </w:r>
             <w:proofErr w:type="gramEnd"/>
             <w:r>
               <w:rPr>
-                <w:b w:val="0"/>
-                <w:sz w:val="22"/>
-                <w:shd w:val="clear" w:color="auto" w:fill="auto"/>
-              </w:rPr>
-              <w:t xml:space="preserve"> </w:t>
-            </w:r>
-            <w:r>
-              <w:rPr>
-                <w:b w:val="0"/>
-                <w:sz w:val="22"/>
-                <w:shd w:val="clear" w:color="auto" w:fill="auto"/>
-              </w:rPr>
-              <w:lastRenderedPageBreak/>
-              <w:t xml:space="preserve">Messages posted by external users are migrated with a header showing </w:t>
-            </w:r>
-          </w:p>
-          <w:p>
-            <w:pPr>
-              <w:spacing w:after="15" w:line="306" w:lineRule="auto"/>
-              <w:ind w:left="0" w:firstLine="0"/>
-              <w:rPr>
-                <w:b w:val="0"/>
-                <w:sz w:val="22"/>
-                <w:shd w:val="clear" w:color="auto" w:fill="auto"/>
-              </w:rPr>
-            </w:pPr>
-            <w:r>
-              <w:rPr>
-                <w:b w:val="0"/>
-                <w:sz w:val="22"/>
-                <w:shd w:val="clear" w:color="auto" w:fill="auto"/>
+                <w:rFonts w:ascii="Arial" w:hAnsi="Arial" w:cs="Arial"/>
+                <w:sz w:val="21"/>
+                <w:szCs w:val="21"/>
+              </w:rPr>
+              <w:t xml:space="preserve"> Messages posted by external users are migrated with a header showing </w:t>
+            </w:r>
+          </w:p>
+          <w:p>
+            <w:pPr>
+              <w:spacing w:line="314" w:lineRule="auto"/>
+              <w:ind w:left="8"/>
+              <w:rPr>
+                <w:rFonts w:ascii="Arial" w:hAnsi="Arial" w:cs="Arial"/>
+                <w:sz w:val="21"/>
+                <w:szCs w:val="21"/>
+              </w:rPr>
+            </w:pPr>
+            <w:r>
+              <w:rPr>
+                <w:rFonts w:ascii="Arial" w:hAnsi="Arial" w:cs="Arial"/>
+                <w:sz w:val="21"/>
+                <w:szCs w:val="21"/>
               </w:rPr>
               <w:t xml:space="preserve">" </w:t>
             </w:r>
             <w:proofErr w:type="gramStart"/>
             <w:r>
               <w:rPr>
-                <w:b w:val="0"/>
-                <w:sz w:val="22"/>
-                <w:shd w:val="clear" w:color="auto" w:fill="auto"/>
+                <w:rFonts w:ascii="Arial" w:hAnsi="Arial" w:cs="Arial"/>
+                <w:sz w:val="21"/>
+                <w:szCs w:val="21"/>
               </w:rPr>
               <w:t>via</w:t>
             </w:r>
             <w:proofErr w:type="gramEnd"/>
             <w:r>
               <w:rPr>
-                <w:b w:val="0"/>
-                <w:sz w:val="22"/>
-                <w:shd w:val="clear" w:color="auto" w:fill="auto"/>
+                <w:rFonts w:ascii="Arial" w:hAnsi="Arial" w:cs="Arial"/>
+                <w:sz w:val="21"/>
+                <w:szCs w:val="21"/>
               </w:rPr>
               <w:t xml:space="preserve"> external user (username) " and those messages will be posted by admin.</w:t>
             </w:r>
@@ -1300,52 +1303,50 @@
       </w:tr>
       <w:tr>
         <w:trPr>
-          <w:trHeight w:val="1006"/>
+          <w:trHeight w:val="405"/>
         </w:trPr>
         <w:tc>
           <w:tcPr>
-            <w:tcW w:w="4518" w:type="dxa"/>
-            <w:tcBorders>
-              <w:top w:val="single" w:sz="6" w:space="0" w:color="666666"/>
-              <w:left w:val="single" w:sz="6" w:space="0" w:color="666666"/>
-              <w:bottom w:val="single" w:sz="6" w:space="0" w:color="666666"/>
-              <w:right w:val="single" w:sz="6" w:space="0" w:color="666666"/>
-            </w:tcBorders>
-          </w:tcPr>
-          <w:p>
-            <w:pPr>
-              <w:spacing w:after="0"/>
-              <w:ind w:left="0" w:firstLine="0"/>
-              <w:rPr>
-                <w:b w:val="0"/>
-                <w:sz w:val="22"/>
-                <w:shd w:val="clear" w:color="auto" w:fill="auto"/>
-              </w:rPr>
-            </w:pPr>
-            <w:r>
-              <w:rPr>
-                <w:b w:val="0"/>
-                <w:sz w:val="22"/>
-                <w:shd w:val="clear" w:color="auto" w:fill="auto"/>
-              </w:rPr>
-              <w:lastRenderedPageBreak/>
+            <w:tcW w:w="3118" w:type="dxa"/>
+            <w:tcBorders>
+              <w:top w:val="single" w:sz="6" w:space="0" w:color="666666"/>
+              <w:left w:val="single" w:sz="6" w:space="0" w:color="666666"/>
+              <w:bottom w:val="single" w:sz="6" w:space="0" w:color="666666"/>
+              <w:right w:val="single" w:sz="6" w:space="0" w:color="666666"/>
+            </w:tcBorders>
+          </w:tcPr>
+          <w:p>
+            <w:pPr>
+              <w:ind w:left="3"/>
+              <w:rPr>
+                <w:rFonts w:ascii="Arial" w:hAnsi="Arial" w:cs="Arial"/>
+                <w:sz w:val="21"/>
+                <w:szCs w:val="21"/>
+              </w:rPr>
+            </w:pPr>
+            <w:r>
+              <w:rPr>
+                <w:rFonts w:ascii="Arial" w:hAnsi="Arial" w:cs="Arial"/>
+                <w:sz w:val="21"/>
+                <w:szCs w:val="21"/>
+              </w:rPr>
               <w:t xml:space="preserve">Inactive and </w:t>
             </w:r>
             <w:proofErr w:type="spellStart"/>
             <w:r>
               <w:rPr>
-                <w:b w:val="0"/>
-                <w:sz w:val="22"/>
-                <w:shd w:val="clear" w:color="auto" w:fill="auto"/>
+                <w:rFonts w:ascii="Arial" w:hAnsi="Arial" w:cs="Arial"/>
+                <w:sz w:val="21"/>
+                <w:szCs w:val="21"/>
               </w:rPr>
               <w:t>Deactive</w:t>
             </w:r>
             <w:proofErr w:type="spellEnd"/>
             <w:r>
               <w:rPr>
-                <w:b w:val="0"/>
-                <w:sz w:val="22"/>
-                <w:shd w:val="clear" w:color="auto" w:fill="auto"/>
+                <w:rFonts w:ascii="Arial" w:hAnsi="Arial" w:cs="Arial"/>
+                <w:sz w:val="21"/>
+                <w:szCs w:val="21"/>
               </w:rPr>
               <w:t xml:space="preserve"> Users</w:t>
             </w:r>
@@ -1353,7 +1354,7 @@
         </w:tc>
         <w:tc>
           <w:tcPr>
-            <w:tcW w:w="4987" w:type="dxa"/>
+            <w:tcW w:w="7603" w:type="dxa"/>
             <w:tcBorders>
               <w:top w:val="single" w:sz="6" w:space="0" w:color="666666"/>
               <w:left w:val="single" w:sz="6" w:space="0" w:color="666666"/>
@@ -1365,68 +1366,73 @@
           <w:p>
             <w:pPr>
               <w:spacing w:after="15" w:line="306" w:lineRule="auto"/>
-              <w:ind w:left="8" w:firstLine="0"/>
-            </w:pPr>
-            <w:r>
-              <w:rPr>
-                <w:b w:val="0"/>
-                <w:sz w:val="22"/>
-                <w:shd w:val="clear" w:color="auto" w:fill="auto"/>
+              <w:ind w:left="8"/>
+              <w:rPr>
+                <w:rFonts w:ascii="Arial" w:hAnsi="Arial" w:cs="Arial"/>
+                <w:sz w:val="21"/>
+                <w:szCs w:val="21"/>
+              </w:rPr>
+            </w:pPr>
+            <w:r>
+              <w:rPr>
+                <w:rFonts w:ascii="Arial" w:hAnsi="Arial" w:cs="Arial"/>
+                <w:sz w:val="21"/>
+                <w:szCs w:val="21"/>
               </w:rPr>
               <w:t xml:space="preserve">Inactive and Deactivated user messages will be migrated on behalf of admin with the </w:t>
             </w:r>
             <w:proofErr w:type="gramStart"/>
             <w:r>
               <w:rPr>
-                <w:b w:val="0"/>
-                <w:sz w:val="22"/>
-                <w:shd w:val="clear" w:color="auto" w:fill="auto"/>
+                <w:rFonts w:ascii="Arial" w:hAnsi="Arial" w:cs="Arial"/>
+                <w:sz w:val="21"/>
+                <w:szCs w:val="21"/>
               </w:rPr>
               <w:t>user name</w:t>
             </w:r>
             <w:proofErr w:type="gramEnd"/>
             <w:r>
               <w:rPr>
-                <w:b w:val="0"/>
-                <w:sz w:val="22"/>
-                <w:shd w:val="clear" w:color="auto" w:fill="auto"/>
+                <w:rFonts w:ascii="Arial" w:hAnsi="Arial" w:cs="Arial"/>
+                <w:sz w:val="21"/>
+                <w:szCs w:val="21"/>
               </w:rPr>
               <w:t xml:space="preserve">. </w:t>
             </w:r>
           </w:p>
           <w:p>
             <w:pPr>
-              <w:spacing w:after="8" w:line="312" w:lineRule="auto"/>
-              <w:ind w:left="8" w:firstLine="0"/>
-              <w:rPr>
-                <w:b w:val="0"/>
-                <w:sz w:val="22"/>
-                <w:shd w:val="clear" w:color="auto" w:fill="auto"/>
-              </w:rPr>
-            </w:pPr>
-            <w:r>
-              <w:rPr>
-                <w:b w:val="0"/>
-                <w:sz w:val="22"/>
-                <w:shd w:val="clear" w:color="auto" w:fill="auto"/>
+              <w:spacing w:line="314" w:lineRule="auto"/>
+              <w:ind w:left="8"/>
+              <w:rPr>
+                <w:rFonts w:ascii="Arial" w:hAnsi="Arial" w:cs="Arial"/>
+                <w:sz w:val="21"/>
+                <w:szCs w:val="21"/>
+              </w:rPr>
+            </w:pPr>
+            <w:r>
+              <w:rPr>
+                <w:rFonts w:ascii="Arial" w:hAnsi="Arial" w:cs="Arial"/>
+                <w:sz w:val="21"/>
+                <w:szCs w:val="21"/>
               </w:rPr>
               <w:t xml:space="preserve">Example: Via </w:t>
             </w:r>
             <w:proofErr w:type="gramStart"/>
             <w:r>
               <w:rPr>
-                <w:b w:val="0"/>
-                <w:sz w:val="22"/>
-                <w:shd w:val="clear" w:color="auto" w:fill="auto"/>
+                <w:rFonts w:ascii="Arial" w:hAnsi="Arial" w:cs="Arial"/>
+                <w:sz w:val="21"/>
+                <w:szCs w:val="21"/>
               </w:rPr>
               <w:t>User(</w:t>
             </w:r>
             <w:proofErr w:type="gramEnd"/>
             <w:r>
               <w:rPr>
-                <w:b w:val="0"/>
-                <w:sz w:val="22"/>
-                <w:shd w:val="clear" w:color="auto" w:fill="auto"/>
+                <w:rFonts w:ascii="Arial" w:hAnsi="Arial" w:cs="Arial"/>
+                <w:sz w:val="21"/>
+                <w:szCs w:val="21"/>
               </w:rPr>
               <w:t>Name)</w:t>
             </w:r>
@@ -1435,33 +1441,32 @@
       </w:tr>
       <w:tr>
         <w:trPr>
-          <w:trHeight w:val="641"/>
+          <w:trHeight w:val="405"/>
         </w:trPr>
         <w:tc>
           <w:tcPr>
-            <w:tcW w:w="4518" w:type="dxa"/>
-            <w:tcBorders>
-              <w:top w:val="single" w:sz="6" w:space="0" w:color="666666"/>
-              <w:left w:val="single" w:sz="6" w:space="0" w:color="666666"/>
-              <w:bottom w:val="single" w:sz="6" w:space="0" w:color="666666"/>
-              <w:right w:val="single" w:sz="6" w:space="0" w:color="666666"/>
-            </w:tcBorders>
-          </w:tcPr>
-          <w:p>
-            <w:pPr>
-              <w:spacing w:after="0"/>
-              <w:ind w:left="0" w:firstLine="0"/>
-              <w:rPr>
-                <w:b w:val="0"/>
-                <w:sz w:val="22"/>
-                <w:shd w:val="clear" w:color="auto" w:fill="auto"/>
-              </w:rPr>
-            </w:pPr>
-            <w:r>
-              <w:rPr>
-                <w:b w:val="0"/>
-                <w:sz w:val="22"/>
-                <w:shd w:val="clear" w:color="auto" w:fill="auto"/>
+            <w:tcW w:w="3118" w:type="dxa"/>
+            <w:tcBorders>
+              <w:top w:val="single" w:sz="6" w:space="0" w:color="666666"/>
+              <w:left w:val="single" w:sz="6" w:space="0" w:color="666666"/>
+              <w:bottom w:val="single" w:sz="6" w:space="0" w:color="666666"/>
+              <w:right w:val="single" w:sz="6" w:space="0" w:color="666666"/>
+            </w:tcBorders>
+          </w:tcPr>
+          <w:p>
+            <w:pPr>
+              <w:ind w:left="3"/>
+              <w:rPr>
+                <w:rFonts w:ascii="Arial" w:hAnsi="Arial" w:cs="Arial"/>
+                <w:sz w:val="21"/>
+                <w:szCs w:val="21"/>
+              </w:rPr>
+            </w:pPr>
+            <w:r>
+              <w:rPr>
+                <w:rFonts w:ascii="Arial" w:hAnsi="Arial" w:cs="Arial"/>
+                <w:sz w:val="21"/>
+                <w:szCs w:val="21"/>
               </w:rPr>
               <w:t>Forwarded Message for channel migration</w:t>
             </w:r>
@@ -1469,7 +1474,7 @@
         </w:tc>
         <w:tc>
           <w:tcPr>
-            <w:tcW w:w="4987" w:type="dxa"/>
+            <w:tcW w:w="7603" w:type="dxa"/>
             <w:tcBorders>
               <w:top w:val="single" w:sz="6" w:space="0" w:color="666666"/>
               <w:left w:val="single" w:sz="6" w:space="0" w:color="666666"/>
@@ -1480,19 +1485,19 @@
           </w:tcPr>
           <w:p>
             <w:pPr>
-              <w:spacing w:after="15" w:line="306" w:lineRule="auto"/>
-              <w:ind w:left="8" w:firstLine="0"/>
-              <w:rPr>
-                <w:b w:val="0"/>
-                <w:sz w:val="22"/>
-                <w:shd w:val="clear" w:color="auto" w:fill="auto"/>
-              </w:rPr>
-            </w:pPr>
-            <w:r>
-              <w:rPr>
-                <w:b w:val="0"/>
-                <w:sz w:val="22"/>
-                <w:shd w:val="clear" w:color="auto" w:fill="auto"/>
+              <w:spacing w:line="314" w:lineRule="auto"/>
+              <w:ind w:left="8"/>
+              <w:rPr>
+                <w:rFonts w:ascii="Arial" w:hAnsi="Arial" w:cs="Arial"/>
+                <w:sz w:val="21"/>
+                <w:szCs w:val="21"/>
+              </w:rPr>
+            </w:pPr>
+            <w:r>
+              <w:rPr>
+                <w:rFonts w:ascii="Arial" w:hAnsi="Arial" w:cs="Arial"/>
+                <w:sz w:val="21"/>
+                <w:szCs w:val="21"/>
               </w:rPr>
               <w:t>Messages forwarded from one channel to another channel</w:t>
             </w:r>
@@ -1501,33 +1506,32 @@
       </w:tr>
       <w:tr>
         <w:trPr>
-          <w:trHeight w:val="639"/>
+          <w:trHeight w:val="405"/>
         </w:trPr>
         <w:tc>
           <w:tcPr>
-            <w:tcW w:w="4518" w:type="dxa"/>
-            <w:tcBorders>
-              <w:top w:val="single" w:sz="6" w:space="0" w:color="666666"/>
-              <w:left w:val="single" w:sz="6" w:space="0" w:color="666666"/>
-              <w:bottom w:val="single" w:sz="6" w:space="0" w:color="666666"/>
-              <w:right w:val="single" w:sz="6" w:space="0" w:color="666666"/>
-            </w:tcBorders>
-          </w:tcPr>
-          <w:p>
-            <w:pPr>
-              <w:spacing w:after="0"/>
-              <w:ind w:left="0" w:firstLine="0"/>
-              <w:rPr>
-                <w:b w:val="0"/>
-                <w:sz w:val="22"/>
-                <w:shd w:val="clear" w:color="auto" w:fill="auto"/>
-              </w:rPr>
-            </w:pPr>
-            <w:r>
-              <w:rPr>
-                <w:b w:val="0"/>
-                <w:sz w:val="22"/>
-                <w:shd w:val="clear" w:color="auto" w:fill="auto"/>
+            <w:tcW w:w="3118" w:type="dxa"/>
+            <w:tcBorders>
+              <w:top w:val="single" w:sz="6" w:space="0" w:color="666666"/>
+              <w:left w:val="single" w:sz="6" w:space="0" w:color="666666"/>
+              <w:bottom w:val="single" w:sz="6" w:space="0" w:color="666666"/>
+              <w:right w:val="single" w:sz="6" w:space="0" w:color="666666"/>
+            </w:tcBorders>
+          </w:tcPr>
+          <w:p>
+            <w:pPr>
+              <w:ind w:left="3"/>
+              <w:rPr>
+                <w:rFonts w:ascii="Arial" w:hAnsi="Arial" w:cs="Arial"/>
+                <w:sz w:val="21"/>
+                <w:szCs w:val="21"/>
+              </w:rPr>
+            </w:pPr>
+            <w:r>
+              <w:rPr>
+                <w:rFonts w:ascii="Arial" w:hAnsi="Arial" w:cs="Arial"/>
+                <w:sz w:val="21"/>
+                <w:szCs w:val="21"/>
               </w:rPr>
               <w:t>Forwarded Message for Dm migration</w:t>
             </w:r>
@@ -1535,7 +1539,7 @@
         </w:tc>
         <w:tc>
           <w:tcPr>
-            <w:tcW w:w="4987" w:type="dxa"/>
+            <w:tcW w:w="7603" w:type="dxa"/>
             <w:tcBorders>
               <w:top w:val="single" w:sz="6" w:space="0" w:color="666666"/>
               <w:left w:val="single" w:sz="6" w:space="0" w:color="666666"/>
@@ -1546,19 +1550,19 @@
           </w:tcPr>
           <w:p>
             <w:pPr>
-              <w:spacing w:after="15" w:line="306" w:lineRule="auto"/>
-              <w:ind w:left="8" w:firstLine="0"/>
-              <w:rPr>
-                <w:b w:val="0"/>
-                <w:sz w:val="22"/>
-                <w:shd w:val="clear" w:color="auto" w:fill="auto"/>
-              </w:rPr>
-            </w:pPr>
-            <w:r>
-              <w:rPr>
-                <w:b w:val="0"/>
-                <w:sz w:val="22"/>
-                <w:shd w:val="clear" w:color="auto" w:fill="auto"/>
+              <w:spacing w:line="314" w:lineRule="auto"/>
+              <w:ind w:left="8"/>
+              <w:rPr>
+                <w:rFonts w:ascii="Arial" w:hAnsi="Arial" w:cs="Arial"/>
+                <w:sz w:val="21"/>
+                <w:szCs w:val="21"/>
+              </w:rPr>
+            </w:pPr>
+            <w:r>
+              <w:rPr>
+                <w:rFonts w:ascii="Arial" w:hAnsi="Arial" w:cs="Arial"/>
+                <w:sz w:val="21"/>
+                <w:szCs w:val="21"/>
               </w:rPr>
               <w:t>Messages forwarded from one Dm/Group to another DM/Group</w:t>
             </w:r>
@@ -1567,33 +1571,32 @@
       </w:tr>
       <w:tr>
         <w:trPr>
-          <w:trHeight w:val="623"/>
+          <w:trHeight w:val="405"/>
         </w:trPr>
         <w:tc>
           <w:tcPr>
-            <w:tcW w:w="4518" w:type="dxa"/>
-            <w:tcBorders>
-              <w:top w:val="single" w:sz="6" w:space="0" w:color="666666"/>
-              <w:left w:val="single" w:sz="6" w:space="0" w:color="666666"/>
-              <w:bottom w:val="single" w:sz="6" w:space="0" w:color="666666"/>
-              <w:right w:val="single" w:sz="6" w:space="0" w:color="666666"/>
-            </w:tcBorders>
-          </w:tcPr>
-          <w:p>
-            <w:pPr>
-              <w:spacing w:after="0"/>
-              <w:ind w:left="0" w:firstLine="0"/>
-              <w:rPr>
-                <w:b w:val="0"/>
-                <w:sz w:val="22"/>
-                <w:shd w:val="clear" w:color="auto" w:fill="auto"/>
-              </w:rPr>
-            </w:pPr>
-            <w:r>
-              <w:rPr>
-                <w:b w:val="0"/>
-                <w:sz w:val="22"/>
-                <w:shd w:val="clear" w:color="auto" w:fill="auto"/>
+            <w:tcW w:w="3118" w:type="dxa"/>
+            <w:tcBorders>
+              <w:top w:val="single" w:sz="6" w:space="0" w:color="666666"/>
+              <w:left w:val="single" w:sz="6" w:space="0" w:color="666666"/>
+              <w:bottom w:val="single" w:sz="6" w:space="0" w:color="666666"/>
+              <w:right w:val="single" w:sz="6" w:space="0" w:color="666666"/>
+            </w:tcBorders>
+          </w:tcPr>
+          <w:p>
+            <w:pPr>
+              <w:ind w:left="3"/>
+              <w:rPr>
+                <w:rFonts w:ascii="Arial" w:hAnsi="Arial" w:cs="Arial"/>
+                <w:sz w:val="21"/>
+                <w:szCs w:val="21"/>
+              </w:rPr>
+            </w:pPr>
+            <w:r>
+              <w:rPr>
+                <w:rFonts w:ascii="Arial" w:hAnsi="Arial" w:cs="Arial"/>
+                <w:sz w:val="21"/>
+                <w:szCs w:val="21"/>
               </w:rPr>
               <w:t>Link of a message</w:t>
             </w:r>
@@ -1601,7 +1604,7 @@
         </w:tc>
         <w:tc>
           <w:tcPr>
-            <w:tcW w:w="4987" w:type="dxa"/>
+            <w:tcW w:w="7603" w:type="dxa"/>
             <w:tcBorders>
               <w:top w:val="single" w:sz="6" w:space="0" w:color="666666"/>
               <w:left w:val="single" w:sz="6" w:space="0" w:color="666666"/>
@@ -1612,19 +1615,19 @@
           </w:tcPr>
           <w:p>
             <w:pPr>
-              <w:spacing w:after="15" w:line="306" w:lineRule="auto"/>
-              <w:ind w:left="8" w:firstLine="0"/>
-              <w:rPr>
-                <w:b w:val="0"/>
-                <w:sz w:val="22"/>
-                <w:shd w:val="clear" w:color="auto" w:fill="auto"/>
-              </w:rPr>
-            </w:pPr>
-            <w:r>
-              <w:rPr>
-                <w:b w:val="0"/>
-                <w:sz w:val="22"/>
-                <w:shd w:val="clear" w:color="auto" w:fill="auto"/>
+              <w:spacing w:line="314" w:lineRule="auto"/>
+              <w:ind w:left="8"/>
+              <w:rPr>
+                <w:rFonts w:ascii="Arial" w:hAnsi="Arial" w:cs="Arial"/>
+                <w:sz w:val="21"/>
+                <w:szCs w:val="21"/>
+              </w:rPr>
+            </w:pPr>
+            <w:r>
+              <w:rPr>
+                <w:rFonts w:ascii="Arial" w:hAnsi="Arial" w:cs="Arial"/>
+                <w:sz w:val="21"/>
+                <w:szCs w:val="21"/>
               </w:rPr>
               <w:t>A Message Link is a direct URL to a specific message within a channel or direct message.</w:t>
             </w:r>
@@ -1633,51 +1636,50 @@
       </w:tr>
       <w:tr>
         <w:trPr>
-          <w:trHeight w:val="749"/>
+          <w:trHeight w:val="405"/>
         </w:trPr>
         <w:tc>
           <w:tcPr>
-            <w:tcW w:w="4518" w:type="dxa"/>
-            <w:tcBorders>
-              <w:top w:val="single" w:sz="6" w:space="0" w:color="666666"/>
-              <w:left w:val="single" w:sz="6" w:space="0" w:color="666666"/>
-              <w:bottom w:val="single" w:sz="6" w:space="0" w:color="666666"/>
-              <w:right w:val="single" w:sz="6" w:space="0" w:color="666666"/>
-            </w:tcBorders>
-          </w:tcPr>
-          <w:p>
-            <w:pPr>
-              <w:spacing w:after="0"/>
-              <w:ind w:left="0" w:firstLine="0"/>
-              <w:rPr>
-                <w:b w:val="0"/>
-                <w:sz w:val="22"/>
-                <w:shd w:val="clear" w:color="auto" w:fill="auto"/>
-              </w:rPr>
-            </w:pPr>
-            <w:r>
-              <w:rPr>
-                <w:b w:val="0"/>
-                <w:sz w:val="22"/>
-                <w:shd w:val="clear" w:color="auto" w:fill="auto"/>
+            <w:tcW w:w="3118" w:type="dxa"/>
+            <w:tcBorders>
+              <w:top w:val="single" w:sz="6" w:space="0" w:color="666666"/>
+              <w:left w:val="single" w:sz="6" w:space="0" w:color="666666"/>
+              <w:bottom w:val="single" w:sz="6" w:space="0" w:color="666666"/>
+              <w:right w:val="single" w:sz="6" w:space="0" w:color="666666"/>
+            </w:tcBorders>
+          </w:tcPr>
+          <w:p>
+            <w:pPr>
+              <w:ind w:left="3"/>
+              <w:rPr>
+                <w:rFonts w:ascii="Arial" w:hAnsi="Arial" w:cs="Arial"/>
+                <w:sz w:val="21"/>
+                <w:szCs w:val="21"/>
+              </w:rPr>
+            </w:pPr>
+            <w:r>
+              <w:rPr>
+                <w:rFonts w:ascii="Arial" w:hAnsi="Arial" w:cs="Arial"/>
+                <w:sz w:val="21"/>
+                <w:szCs w:val="21"/>
               </w:rPr>
               <w:t xml:space="preserve">Synchronizing </w:t>
             </w:r>
             <w:proofErr w:type="spellStart"/>
             <w:r>
               <w:rPr>
-                <w:b w:val="0"/>
-                <w:sz w:val="22"/>
-                <w:shd w:val="clear" w:color="auto" w:fill="auto"/>
+                <w:rFonts w:ascii="Arial" w:hAnsi="Arial" w:cs="Arial"/>
+                <w:sz w:val="21"/>
+                <w:szCs w:val="21"/>
               </w:rPr>
               <w:t>Dms</w:t>
             </w:r>
             <w:proofErr w:type="spellEnd"/>
             <w:r>
               <w:rPr>
-                <w:b w:val="0"/>
-                <w:sz w:val="22"/>
-                <w:shd w:val="clear" w:color="auto" w:fill="auto"/>
+                <w:rFonts w:ascii="Arial" w:hAnsi="Arial" w:cs="Arial"/>
+                <w:sz w:val="21"/>
+                <w:szCs w:val="21"/>
               </w:rPr>
               <w:t xml:space="preserve"> and Groups</w:t>
             </w:r>
@@ -1685,7 +1687,7 @@
         </w:tc>
         <w:tc>
           <w:tcPr>
-            <w:tcW w:w="4987" w:type="dxa"/>
+            <w:tcW w:w="7603" w:type="dxa"/>
             <w:tcBorders>
               <w:top w:val="single" w:sz="6" w:space="0" w:color="666666"/>
               <w:left w:val="single" w:sz="6" w:space="0" w:color="666666"/>
@@ -1696,19 +1698,19 @@
           </w:tcPr>
           <w:p>
             <w:pPr>
-              <w:spacing w:after="8" w:line="312" w:lineRule="auto"/>
-              <w:ind w:left="8" w:firstLine="0"/>
-              <w:rPr>
-                <w:b w:val="0"/>
-                <w:sz w:val="22"/>
-                <w:shd w:val="clear" w:color="auto" w:fill="auto"/>
-              </w:rPr>
-            </w:pPr>
-            <w:r>
-              <w:rPr>
-                <w:b w:val="0"/>
-                <w:sz w:val="22"/>
-                <w:shd w:val="clear" w:color="auto" w:fill="auto"/>
+              <w:spacing w:line="314" w:lineRule="auto"/>
+              <w:ind w:left="8"/>
+              <w:rPr>
+                <w:rFonts w:ascii="Arial" w:hAnsi="Arial" w:cs="Arial"/>
+                <w:sz w:val="21"/>
+                <w:szCs w:val="21"/>
+              </w:rPr>
+            </w:pPr>
+            <w:r>
+              <w:rPr>
+                <w:rFonts w:ascii="Arial" w:hAnsi="Arial" w:cs="Arial"/>
+                <w:sz w:val="21"/>
+                <w:szCs w:val="21"/>
               </w:rPr>
               <w:t>Newly created DMs and Groups will be fetched in the UI</w:t>
             </w:r>
@@ -1716,40 +1718,14 @@
         </w:tc>
       </w:tr>
     </w:tbl>
-    <w:p>
-      <w:pPr>
-        <w:ind w:left="0" w:firstLine="0"/>
-      </w:pPr>
-      <w:r>
-        <w:rPr>
-          <w:b w:val="0"/>
-          <w:shd w:val="clear" w:color="auto" w:fill="auto"/>
-        </w:rPr>
-        <w:t xml:space="preserve"> </w:t>
-      </w:r>
-    </w:p>
-    <w:p>
-      <w:pPr>
-        <w:spacing w:after="0"/>
-        <w:ind w:left="-3742" w:right="8431" w:firstLine="0"/>
-      </w:pPr>
-    </w:p>
-    <w:p>
-      <w:pPr>
-        <w:spacing w:after="0"/>
-        <w:ind w:left="-3742" w:right="8431" w:firstLine="0"/>
-      </w:pPr>
-    </w:p>
-    <w:p>
-      <w:pPr>
-        <w:spacing w:after="0"/>
-        <w:ind w:left="-3742" w:right="8431" w:firstLine="0"/>
-      </w:pPr>
-    </w:p>
+    <w:p/>
+    <w:p/>
+    <w:p/>
+    <w:p/>
     <w:p/>
     <w:sectPr>
       <w:pgSz w:w="12240" w:h="15840"/>
-      <w:pgMar w:top="984" w:right="3809" w:bottom="1418" w:left="3742" w:header="720" w:footer="720" w:gutter="0"/>
+      <w:pgMar w:top="1104" w:right="1440" w:bottom="1440" w:left="1440" w:header="720" w:footer="720" w:gutter="0"/>
       <w:cols w:space="720"/>
     </w:sectPr>
   </w:body>
@@ -2156,16 +2132,14 @@
   <w:style w:type="paragraph" w:default="1" w:styleId="Normal">
     <w:name w:val="Normal"/>
     <w:qFormat/>
-    <w:rsid w:val="008B1FD0"/>
+    <w:rsid w:val="00AA23AE"/>
     <w:pPr>
-      <w:spacing w:after="258" w:line="259" w:lineRule="auto"/>
-      <w:ind w:left="536" w:hanging="10"/>
+      <w:spacing w:line="259" w:lineRule="auto"/>
     </w:pPr>
     <w:rPr>
-      <w:rFonts w:ascii="Arial" w:eastAsia="Arial" w:hAnsi="Arial" w:cs="Arial"/>
-      <w:b/>
+      <w:rFonts w:ascii="Calibri" w:eastAsia="Calibri" w:hAnsi="Calibri" w:cs="Calibri"/>
       <w:color w:val="000000"/>
-      <w:shd w:val="clear" w:color="auto" w:fill="B6DDE8"/>
+      <w:sz w:val="22"/>
     </w:rPr>
   </w:style>
   <w:style w:type="character" w:default="1" w:styleId="DefaultParagraphFont">
@@ -2208,6 +2182,63 @@
         <w:right w:w="0" w:type="dxa"/>
       </w:tblCellMar>
     </w:tblPr>
+  </w:style>
+  <w:style w:type="table" w:customStyle="1" w:styleId="TableGridWithHeader">
+    <w:name w:val="TableGridWithHeader"/>
+    <w:basedOn w:val="TableNormal"/>
+    <w:uiPriority w:val="59"/>
+    <w:rsid w:val="00AA23AE"/>
+    <w:pPr>
+      <w:spacing w:after="0" w:line="360" w:lineRule="auto"/>
+      <w:ind w:left="105" w:right="105"/>
+    </w:pPr>
+    <w:rPr>
+      <w:rFonts w:ascii="Arial" w:eastAsiaTheme="minorHAnsi" w:hAnsi="Arial" w:cs="Arial"/>
+      <w:color w:val="000000"/>
+      <w:kern w:val="0"/>
+      <w:sz w:val="23"/>
+      <w:szCs w:val="23"/>
+      <w:lang w:val="en-US" w:eastAsia="en-US"/>
+      <w14:ligatures w14:val="none"/>
+    </w:rPr>
+    <w:tblPr>
+      <w:tblStyleRowBandSize w:val="1"/>
+      <w:tblBorders>
+        <w:top w:val="single" w:sz="6" w:space="0" w:color="666666"/>
+        <w:left w:val="single" w:sz="6" w:space="0" w:color="666666"/>
+        <w:bottom w:val="single" w:sz="6" w:space="0" w:color="666666"/>
+        <w:right w:val="single" w:sz="6" w:space="0" w:color="666666"/>
+        <w:insideH w:val="single" w:sz="6" w:space="0" w:color="666666"/>
+        <w:insideV w:val="single" w:sz="6" w:space="0" w:color="666666"/>
+      </w:tblBorders>
+    </w:tblPr>
+    <w:tcPr>
+      <w:tcMar>
+        <w:top w:w="105" w:type="dxa"/>
+        <w:bottom w:w="105" w:type="dxa"/>
+      </w:tcMar>
+    </w:tcPr>
+    <w:tblStylePr w:type="firstRow">
+      <w:pPr>
+        <w:spacing w:before="0" w:after="0" w:line="360" w:lineRule="auto"/>
+      </w:pPr>
+      <w:rPr>
+        <w:rFonts w:ascii="Arial" w:hAnsi="Arial" w:cs="Arial"/>
+        <w:b/>
+        <w:bCs/>
+        <w:i w:val="0"/>
+        <w:iCs w:val="0"/>
+        <w:caps w:val="0"/>
+        <w:color w:val="000000"/>
+        <w:sz w:val="23"/>
+        <w:szCs w:val="23"/>
+        <w:u w:val="none"/>
+      </w:rPr>
+      <w:tblPr/>
+      <w:tcPr>
+        <w:shd w:val="clear" w:color="auto" w:fill="EFEFEF"/>
+      </w:tcPr>
+    </w:tblStylePr>
   </w:style>
 </w:styles>
 </file>

</xml_diff>